<commit_message>
added first attempt at weather data clean including raw and cleaned data files
</commit_message>
<xml_diff>
--- a/Documentation/Project 1 proposal template.docx
+++ b/Documentation/Project 1 proposal template.docx
@@ -6,7 +6,7 @@
       <w:pPr>
         <w:rPr>
           <w:rFonts w:ascii="Times New Roman" w:eastAsia="Times New Roman" w:hAnsi="Times New Roman" w:cs="Times New Roman"/>
-          <w:lang w:eastAsia="en-GB"/>
+          <w:lang w:eastAsia="en-AU"/>
         </w:rPr>
       </w:pPr>
       <w:r>
@@ -17,106 +17,40 @@
           <w:color w:val="000000"/>
           <w:sz w:val="26"/>
           <w:szCs w:val="26"/>
-          <w:lang w:eastAsia="en-GB"/>
-        </w:rPr>
-        <w:t>Project 1 proposal</w:t>
-      </w:r>
-    </w:p>
-    <w:p>
-      <w:pPr>
-        <w:rPr>
-          <w:rFonts w:ascii="Times New Roman" w:eastAsia="Times New Roman" w:hAnsi="Times New Roman" w:cs="Times New Roman"/>
-          <w:lang w:eastAsia="en-GB"/>
-        </w:rPr>
-      </w:pPr>
-    </w:p>
-    <w:p>
-      <w:pPr>
-        <w:rPr>
-          <w:rFonts w:ascii="Times New Roman" w:eastAsia="Times New Roman" w:hAnsi="Times New Roman" w:cs="Times New Roman"/>
-          <w:lang w:eastAsia="en-GB"/>
-        </w:rPr>
-      </w:pPr>
+          <w:lang w:eastAsia="en-AU"/>
+        </w:rPr>
+        <w:t xml:space="preserve">Project 1 </w:t>
+      </w:r>
       <w:r>
         <w:rPr>
           <w:rFonts w:ascii="Arial" w:eastAsia="Times New Roman" w:hAnsi="Arial" w:cs="Arial"/>
           <w:b/>
           <w:bCs/>
           <w:color w:val="000000"/>
-          <w:sz w:val="22"/>
-          <w:szCs w:val="22"/>
-          <w:lang w:eastAsia="en-GB"/>
-        </w:rPr>
-        <w:t xml:space="preserve">Team number: </w:t>
-      </w:r>
-      <w:r>
-        <w:rPr>
-          <w:rFonts w:ascii="Arial" w:eastAsia="Times New Roman" w:hAnsi="Arial" w:cs="Arial"/>
-          <w:color w:val="000000"/>
-          <w:sz w:val="22"/>
-          <w:szCs w:val="22"/>
-          <w:lang w:eastAsia="en-GB"/>
-        </w:rPr>
-        <w:t>4</w:t>
-      </w:r>
-    </w:p>
-    <w:p>
-      <w:pPr>
-        <w:rPr>
-          <w:rFonts w:ascii="Times New Roman" w:eastAsia="Times New Roman" w:hAnsi="Times New Roman" w:cs="Times New Roman"/>
-          <w:lang w:eastAsia="en-GB"/>
-        </w:rPr>
-      </w:pPr>
+          <w:sz w:val="26"/>
+          <w:szCs w:val="26"/>
+          <w:lang w:eastAsia="en-AU"/>
+        </w:rPr>
+        <w:t>P</w:t>
+      </w:r>
       <w:r>
         <w:rPr>
           <w:rFonts w:ascii="Arial" w:eastAsia="Times New Roman" w:hAnsi="Arial" w:cs="Arial"/>
           <w:b/>
           <w:bCs/>
           <w:color w:val="000000"/>
-          <w:sz w:val="22"/>
-          <w:szCs w:val="22"/>
-          <w:lang w:eastAsia="en-GB"/>
-        </w:rPr>
-        <w:t>Members:</w:t>
-      </w:r>
-      <w:r>
-        <w:rPr>
-          <w:rFonts w:ascii="Arial" w:eastAsia="Times New Roman" w:hAnsi="Arial" w:cs="Arial"/>
-          <w:color w:val="000000"/>
-          <w:sz w:val="22"/>
-          <w:szCs w:val="22"/>
-          <w:lang w:eastAsia="en-GB"/>
-        </w:rPr>
-        <w:t xml:space="preserve"> </w:t>
-      </w:r>
-      <w:r>
-        <w:rPr>
-          <w:rFonts w:ascii="Arial" w:eastAsia="Times New Roman" w:hAnsi="Arial" w:cs="Arial"/>
-          <w:color w:val="000000"/>
-          <w:sz w:val="22"/>
-          <w:szCs w:val="22"/>
-          <w:lang w:eastAsia="en-GB"/>
-        </w:rPr>
-        <w:t xml:space="preserve">Marcus, Tamer, Ivana, </w:t>
-      </w:r>
-      <w:proofErr w:type="spellStart"/>
-      <w:r>
-        <w:rPr>
-          <w:rFonts w:ascii="Arial" w:eastAsia="Times New Roman" w:hAnsi="Arial" w:cs="Arial"/>
-          <w:color w:val="000000"/>
-          <w:sz w:val="22"/>
-          <w:szCs w:val="22"/>
-          <w:lang w:eastAsia="en-GB"/>
-        </w:rPr>
-        <w:t>Sanuli</w:t>
-      </w:r>
-      <w:proofErr w:type="spellEnd"/>
+          <w:sz w:val="26"/>
+          <w:szCs w:val="26"/>
+          <w:lang w:eastAsia="en-AU"/>
+        </w:rPr>
+        <w:t>roposal</w:t>
+      </w:r>
     </w:p>
     <w:p>
       <w:pPr>
         <w:rPr>
           <w:rFonts w:ascii="Times New Roman" w:eastAsia="Times New Roman" w:hAnsi="Times New Roman" w:cs="Times New Roman"/>
-          <w:lang w:eastAsia="en-GB"/>
+          <w:lang w:eastAsia="en-AU"/>
         </w:rPr>
       </w:pPr>
     </w:p>
@@ -124,7 +58,9 @@
       <w:pPr>
         <w:rPr>
           <w:rFonts w:ascii="Times New Roman" w:eastAsia="Times New Roman" w:hAnsi="Times New Roman" w:cs="Times New Roman"/>
-          <w:lang w:eastAsia="en-GB"/>
+          <w:sz w:val="18"/>
+          <w:szCs w:val="18"/>
+          <w:lang w:eastAsia="en-AU"/>
         </w:rPr>
       </w:pPr>
       <w:r>
@@ -133,37 +69,30 @@
           <w:b/>
           <w:bCs/>
           <w:color w:val="000000"/>
-          <w:sz w:val="22"/>
-          <w:szCs w:val="22"/>
-          <w:lang w:eastAsia="en-GB"/>
-        </w:rPr>
-        <w:t xml:space="preserve">Project title: </w:t>
-      </w:r>
-      <w:r>
-        <w:rPr>
-          <w:rFonts w:ascii="Arial" w:eastAsia="Times New Roman" w:hAnsi="Arial" w:cs="Arial"/>
-          <w:color w:val="000000"/>
-          <w:sz w:val="22"/>
-          <w:szCs w:val="22"/>
-          <w:lang w:eastAsia="en-GB"/>
-        </w:rPr>
-        <w:t>Temperature</w:t>
-      </w:r>
-    </w:p>
-    <w:p>
-      <w:pPr>
-        <w:spacing w:after="240"/>
+          <w:sz w:val="18"/>
+          <w:szCs w:val="18"/>
+          <w:lang w:eastAsia="en-AU"/>
+        </w:rPr>
+        <w:t xml:space="preserve">Team number: </w:t>
+      </w:r>
+      <w:r>
+        <w:rPr>
+          <w:rFonts w:ascii="Arial" w:eastAsia="Times New Roman" w:hAnsi="Arial" w:cs="Arial"/>
+          <w:color w:val="000000"/>
+          <w:sz w:val="18"/>
+          <w:szCs w:val="18"/>
+          <w:lang w:eastAsia="en-AU"/>
+        </w:rPr>
+        <w:t>4</w:t>
+      </w:r>
+    </w:p>
+    <w:p>
+      <w:pPr>
         <w:rPr>
           <w:rFonts w:ascii="Times New Roman" w:eastAsia="Times New Roman" w:hAnsi="Times New Roman" w:cs="Times New Roman"/>
-          <w:lang w:eastAsia="en-GB"/>
-        </w:rPr>
-      </w:pPr>
-    </w:p>
-    <w:p>
-      <w:pPr>
-        <w:rPr>
-          <w:rFonts w:ascii="Times New Roman" w:eastAsia="Times New Roman" w:hAnsi="Times New Roman" w:cs="Times New Roman"/>
-          <w:lang w:eastAsia="en-GB"/>
+          <w:sz w:val="18"/>
+          <w:szCs w:val="18"/>
+          <w:lang w:eastAsia="en-AU"/>
         </w:rPr>
       </w:pPr>
       <w:r>
@@ -172,9 +101,105 @@
           <w:b/>
           <w:bCs/>
           <w:color w:val="000000"/>
-          <w:sz w:val="22"/>
-          <w:szCs w:val="22"/>
-          <w:lang w:eastAsia="en-GB"/>
+          <w:sz w:val="18"/>
+          <w:szCs w:val="18"/>
+          <w:lang w:eastAsia="en-AU"/>
+        </w:rPr>
+        <w:t>Members:</w:t>
+      </w:r>
+      <w:r>
+        <w:rPr>
+          <w:rFonts w:ascii="Arial" w:eastAsia="Times New Roman" w:hAnsi="Arial" w:cs="Arial"/>
+          <w:color w:val="000000"/>
+          <w:sz w:val="18"/>
+          <w:szCs w:val="18"/>
+          <w:lang w:eastAsia="en-AU"/>
+        </w:rPr>
+        <w:t xml:space="preserve"> Marcus, Tamer, Ivana, </w:t>
+      </w:r>
+      <w:proofErr w:type="spellStart"/>
+      <w:r>
+        <w:rPr>
+          <w:rFonts w:ascii="Arial" w:eastAsia="Times New Roman" w:hAnsi="Arial" w:cs="Arial"/>
+          <w:color w:val="000000"/>
+          <w:sz w:val="18"/>
+          <w:szCs w:val="18"/>
+          <w:lang w:eastAsia="en-AU"/>
+        </w:rPr>
+        <w:t>Sanuli</w:t>
+      </w:r>
+      <w:proofErr w:type="spellEnd"/>
+    </w:p>
+    <w:p>
+      <w:pPr>
+        <w:rPr>
+          <w:rFonts w:ascii="Times New Roman" w:eastAsia="Times New Roman" w:hAnsi="Times New Roman" w:cs="Times New Roman"/>
+          <w:sz w:val="18"/>
+          <w:szCs w:val="18"/>
+          <w:lang w:eastAsia="en-AU"/>
+        </w:rPr>
+      </w:pPr>
+    </w:p>
+    <w:p>
+      <w:pPr>
+        <w:rPr>
+          <w:rFonts w:ascii="Times New Roman" w:eastAsia="Times New Roman" w:hAnsi="Times New Roman" w:cs="Times New Roman"/>
+          <w:sz w:val="18"/>
+          <w:szCs w:val="18"/>
+          <w:lang w:eastAsia="en-AU"/>
+        </w:rPr>
+      </w:pPr>
+      <w:r>
+        <w:rPr>
+          <w:rFonts w:ascii="Arial" w:eastAsia="Times New Roman" w:hAnsi="Arial" w:cs="Arial"/>
+          <w:b/>
+          <w:bCs/>
+          <w:color w:val="000000"/>
+          <w:sz w:val="18"/>
+          <w:szCs w:val="18"/>
+          <w:lang w:eastAsia="en-AU"/>
+        </w:rPr>
+        <w:t xml:space="preserve">Project title: </w:t>
+      </w:r>
+      <w:r>
+        <w:rPr>
+          <w:rFonts w:ascii="Arial" w:eastAsia="Times New Roman" w:hAnsi="Arial" w:cs="Arial"/>
+          <w:color w:val="000000"/>
+          <w:sz w:val="18"/>
+          <w:szCs w:val="18"/>
+          <w:lang w:eastAsia="en-AU"/>
+        </w:rPr>
+        <w:t>Victorian Road Accidents Analysis</w:t>
+      </w:r>
+    </w:p>
+    <w:p>
+      <w:pPr>
+        <w:rPr>
+          <w:rFonts w:ascii="Times New Roman" w:eastAsia="Times New Roman" w:hAnsi="Times New Roman" w:cs="Times New Roman"/>
+          <w:sz w:val="18"/>
+          <w:szCs w:val="18"/>
+          <w:lang w:eastAsia="en-AU"/>
+        </w:rPr>
+      </w:pPr>
+    </w:p>
+    <w:p>
+      <w:pPr>
+        <w:rPr>
+          <w:rFonts w:ascii="Times New Roman" w:eastAsia="Times New Roman" w:hAnsi="Times New Roman" w:cs="Times New Roman"/>
+          <w:sz w:val="18"/>
+          <w:szCs w:val="18"/>
+          <w:lang w:eastAsia="en-AU"/>
+        </w:rPr>
+      </w:pPr>
+      <w:r>
+        <w:rPr>
+          <w:rFonts w:ascii="Arial" w:eastAsia="Times New Roman" w:hAnsi="Arial" w:cs="Arial"/>
+          <w:b/>
+          <w:bCs/>
+          <w:color w:val="000000"/>
+          <w:sz w:val="18"/>
+          <w:szCs w:val="18"/>
+          <w:lang w:eastAsia="en-AU"/>
         </w:rPr>
         <w:t>Project description (broad)</w:t>
       </w:r>
@@ -183,34 +208,57 @@
       <w:pPr>
         <w:numPr>
           <w:ilvl w:val="0"/>
-          <w:numId w:val="1"/>
+          <w:numId w:val="5"/>
         </w:numPr>
         <w:textAlignment w:val="baseline"/>
         <w:rPr>
           <w:rFonts w:ascii="Arial" w:eastAsia="Times New Roman" w:hAnsi="Arial" w:cs="Arial"/>
           <w:color w:val="000000"/>
-          <w:sz w:val="22"/>
-          <w:szCs w:val="22"/>
-          <w:lang w:eastAsia="en-GB"/>
-        </w:rPr>
-      </w:pPr>
-      <w:r>
-        <w:rPr>
-          <w:rFonts w:ascii="Arial" w:eastAsia="Times New Roman" w:hAnsi="Arial" w:cs="Arial"/>
-          <w:color w:val="000000"/>
-          <w:sz w:val="22"/>
-          <w:szCs w:val="22"/>
-          <w:lang w:eastAsia="en-GB"/>
-        </w:rPr>
-        <w:t>See the effects on temperature in Melbourne</w:t>
-      </w:r>
-    </w:p>
-    <w:p>
-      <w:pPr>
-        <w:spacing w:after="240"/>
+          <w:sz w:val="18"/>
+          <w:szCs w:val="18"/>
+          <w:lang w:eastAsia="en-AU"/>
+        </w:rPr>
+      </w:pPr>
+      <w:r>
+        <w:rPr>
+          <w:rFonts w:ascii="Arial" w:eastAsia="Times New Roman" w:hAnsi="Arial" w:cs="Arial"/>
+          <w:color w:val="000000"/>
+          <w:sz w:val="18"/>
+          <w:szCs w:val="18"/>
+          <w:lang w:eastAsia="en-AU"/>
+        </w:rPr>
+        <w:t xml:space="preserve">Analyse causes, </w:t>
+      </w:r>
+      <w:proofErr w:type="gramStart"/>
+      <w:r>
+        <w:rPr>
+          <w:rFonts w:ascii="Arial" w:eastAsia="Times New Roman" w:hAnsi="Arial" w:cs="Arial"/>
+          <w:color w:val="000000"/>
+          <w:sz w:val="18"/>
+          <w:szCs w:val="18"/>
+          <w:lang w:eastAsia="en-AU"/>
+        </w:rPr>
+        <w:t>locations</w:t>
+      </w:r>
+      <w:proofErr w:type="gramEnd"/>
+      <w:r>
+        <w:rPr>
+          <w:rFonts w:ascii="Arial" w:eastAsia="Times New Roman" w:hAnsi="Arial" w:cs="Arial"/>
+          <w:color w:val="000000"/>
+          <w:sz w:val="18"/>
+          <w:szCs w:val="18"/>
+          <w:lang w:eastAsia="en-AU"/>
+        </w:rPr>
+        <w:t xml:space="preserve"> and timing of road accidents in Victoria and whether weather conditions have an impact on their frequency/severity during the years 2014-2019.</w:t>
+      </w:r>
+    </w:p>
+    <w:p>
+      <w:pPr>
         <w:rPr>
           <w:rFonts w:ascii="Times New Roman" w:eastAsia="Times New Roman" w:hAnsi="Times New Roman" w:cs="Times New Roman"/>
-          <w:lang w:eastAsia="en-GB"/>
+          <w:sz w:val="18"/>
+          <w:szCs w:val="18"/>
+          <w:lang w:eastAsia="en-AU"/>
         </w:rPr>
       </w:pPr>
     </w:p>
@@ -218,7 +266,9 @@
       <w:pPr>
         <w:rPr>
           <w:rFonts w:ascii="Times New Roman" w:eastAsia="Times New Roman" w:hAnsi="Times New Roman" w:cs="Times New Roman"/>
-          <w:lang w:eastAsia="en-GB"/>
+          <w:sz w:val="18"/>
+          <w:szCs w:val="18"/>
+          <w:lang w:eastAsia="en-AU"/>
         </w:rPr>
       </w:pPr>
       <w:r>
@@ -227,9 +277,9 @@
           <w:b/>
           <w:bCs/>
           <w:color w:val="000000"/>
-          <w:sz w:val="22"/>
-          <w:szCs w:val="22"/>
-          <w:lang w:eastAsia="en-GB"/>
+          <w:sz w:val="18"/>
+          <w:szCs w:val="18"/>
+          <w:lang w:eastAsia="en-AU"/>
         </w:rPr>
         <w:t>Research question to answer (specific)</w:t>
       </w:r>
@@ -238,87 +288,317 @@
       <w:pPr>
         <w:numPr>
           <w:ilvl w:val="0"/>
-          <w:numId w:val="2"/>
+          <w:numId w:val="6"/>
         </w:numPr>
         <w:textAlignment w:val="baseline"/>
         <w:rPr>
           <w:rFonts w:ascii="Arial" w:eastAsia="Times New Roman" w:hAnsi="Arial" w:cs="Arial"/>
           <w:color w:val="000000"/>
-          <w:sz w:val="22"/>
-          <w:szCs w:val="22"/>
-          <w:lang w:eastAsia="en-GB"/>
-        </w:rPr>
-      </w:pPr>
-      <w:r>
-        <w:rPr>
-          <w:rFonts w:ascii="Arial" w:eastAsia="Times New Roman" w:hAnsi="Arial" w:cs="Arial"/>
-          <w:color w:val="000000"/>
-          <w:sz w:val="22"/>
-          <w:szCs w:val="22"/>
-          <w:lang w:eastAsia="en-GB"/>
+          <w:sz w:val="18"/>
+          <w:szCs w:val="18"/>
+          <w:lang w:eastAsia="en-AU"/>
+        </w:rPr>
+      </w:pPr>
+      <w:r>
+        <w:rPr>
+          <w:rFonts w:ascii="Arial" w:eastAsia="Times New Roman" w:hAnsi="Arial" w:cs="Arial"/>
+          <w:color w:val="000000"/>
+          <w:sz w:val="18"/>
+          <w:szCs w:val="18"/>
+          <w:lang w:eastAsia="en-AU"/>
         </w:rPr>
         <w:t>What do you plan to show with your data analysis?</w:t>
+      </w:r>
+    </w:p>
+    <w:p>
+      <w:pPr>
+        <w:numPr>
+          <w:ilvl w:val="1"/>
+          <w:numId w:val="6"/>
+        </w:numPr>
+        <w:textAlignment w:val="baseline"/>
+        <w:rPr>
+          <w:rFonts w:ascii="Courier New" w:eastAsia="Times New Roman" w:hAnsi="Courier New" w:cs="Courier New"/>
+          <w:color w:val="000000"/>
+          <w:sz w:val="18"/>
+          <w:szCs w:val="18"/>
+          <w:lang w:eastAsia="en-AU"/>
+        </w:rPr>
+      </w:pPr>
+      <w:r>
+        <w:rPr>
+          <w:rFonts w:ascii="Arial" w:eastAsia="Times New Roman" w:hAnsi="Arial" w:cs="Arial"/>
+          <w:color w:val="000000"/>
+          <w:sz w:val="18"/>
+          <w:szCs w:val="18"/>
+          <w:lang w:eastAsia="en-AU"/>
+        </w:rPr>
+        <w:t>Graphs</w:t>
+      </w:r>
+      <w:r>
+        <w:rPr>
+          <w:rFonts w:ascii="Arial" w:eastAsia="Times New Roman" w:hAnsi="Arial" w:cs="Arial"/>
+          <w:color w:val="000000"/>
+          <w:sz w:val="18"/>
+          <w:szCs w:val="18"/>
+          <w:lang w:eastAsia="en-AU"/>
+        </w:rPr>
+        <w:t xml:space="preserve"> of road accident type/location/timing</w:t>
+      </w:r>
+      <w:r>
+        <w:rPr>
+          <w:rFonts w:ascii="Arial" w:eastAsia="Times New Roman" w:hAnsi="Arial" w:cs="Arial"/>
+          <w:color w:val="000000"/>
+          <w:sz w:val="18"/>
+          <w:szCs w:val="18"/>
+          <w:lang w:eastAsia="en-AU"/>
+        </w:rPr>
+        <w:t xml:space="preserve">, </w:t>
+      </w:r>
+      <w:r>
+        <w:rPr>
+          <w:rFonts w:ascii="Arial" w:eastAsia="Times New Roman" w:hAnsi="Arial" w:cs="Arial"/>
+          <w:color w:val="000000"/>
+          <w:sz w:val="18"/>
+          <w:szCs w:val="18"/>
+          <w:lang w:eastAsia="en-AU"/>
+        </w:rPr>
+        <w:t>road accident frequency</w:t>
+      </w:r>
+      <w:r>
+        <w:rPr>
+          <w:rFonts w:ascii="Arial" w:eastAsia="Times New Roman" w:hAnsi="Arial" w:cs="Arial"/>
+          <w:color w:val="000000"/>
+          <w:sz w:val="18"/>
+          <w:szCs w:val="18"/>
+          <w:lang w:eastAsia="en-AU"/>
+        </w:rPr>
+        <w:t xml:space="preserve"> vs </w:t>
+      </w:r>
+      <w:r>
+        <w:rPr>
+          <w:rFonts w:ascii="Arial" w:eastAsia="Times New Roman" w:hAnsi="Arial" w:cs="Arial"/>
+          <w:color w:val="000000"/>
+          <w:sz w:val="18"/>
+          <w:szCs w:val="18"/>
+          <w:lang w:eastAsia="en-AU"/>
+        </w:rPr>
+        <w:t>various weather conditions</w:t>
+      </w:r>
+      <w:r>
+        <w:rPr>
+          <w:rFonts w:ascii="Arial" w:eastAsia="Times New Roman" w:hAnsi="Arial" w:cs="Arial"/>
+          <w:color w:val="000000"/>
+          <w:sz w:val="18"/>
+          <w:szCs w:val="18"/>
+          <w:lang w:eastAsia="en-AU"/>
+        </w:rPr>
+        <w:t xml:space="preserve">, </w:t>
+      </w:r>
+      <w:r>
+        <w:rPr>
+          <w:rFonts w:ascii="Arial" w:eastAsia="Times New Roman" w:hAnsi="Arial" w:cs="Arial"/>
+          <w:color w:val="000000"/>
+          <w:sz w:val="18"/>
+          <w:szCs w:val="18"/>
+          <w:lang w:eastAsia="en-AU"/>
+        </w:rPr>
+        <w:t>road accident severity</w:t>
+      </w:r>
+      <w:r>
+        <w:rPr>
+          <w:rFonts w:ascii="Arial" w:eastAsia="Times New Roman" w:hAnsi="Arial" w:cs="Arial"/>
+          <w:color w:val="000000"/>
+          <w:sz w:val="18"/>
+          <w:szCs w:val="18"/>
+          <w:lang w:eastAsia="en-AU"/>
+        </w:rPr>
+        <w:t xml:space="preserve"> vs </w:t>
+      </w:r>
+      <w:r>
+        <w:rPr>
+          <w:rFonts w:ascii="Arial" w:eastAsia="Times New Roman" w:hAnsi="Arial" w:cs="Arial"/>
+          <w:color w:val="000000"/>
+          <w:sz w:val="18"/>
+          <w:szCs w:val="18"/>
+          <w:lang w:eastAsia="en-AU"/>
+        </w:rPr>
+        <w:t>various weather conditions</w:t>
       </w:r>
     </w:p>
     <w:p>
       <w:pPr>
         <w:numPr>
           <w:ilvl w:val="0"/>
-          <w:numId w:val="2"/>
+          <w:numId w:val="6"/>
         </w:numPr>
         <w:textAlignment w:val="baseline"/>
         <w:rPr>
           <w:rFonts w:ascii="Arial" w:eastAsia="Times New Roman" w:hAnsi="Arial" w:cs="Arial"/>
           <w:color w:val="000000"/>
-          <w:sz w:val="22"/>
-          <w:szCs w:val="22"/>
-          <w:lang w:eastAsia="en-GB"/>
-        </w:rPr>
-      </w:pPr>
-      <w:r>
-        <w:rPr>
-          <w:rFonts w:ascii="Arial" w:eastAsia="Times New Roman" w:hAnsi="Arial" w:cs="Arial"/>
-          <w:color w:val="000000"/>
-          <w:sz w:val="22"/>
-          <w:szCs w:val="22"/>
-          <w:lang w:eastAsia="en-GB"/>
-        </w:rPr>
-        <w:t>Does the weather impact (insert more here)</w:t>
+          <w:sz w:val="18"/>
+          <w:szCs w:val="18"/>
+          <w:lang w:eastAsia="en-AU"/>
+        </w:rPr>
+      </w:pPr>
+      <w:r>
+        <w:rPr>
+          <w:rFonts w:ascii="Arial" w:eastAsia="Times New Roman" w:hAnsi="Arial" w:cs="Arial"/>
+          <w:color w:val="000000"/>
+          <w:sz w:val="18"/>
+          <w:szCs w:val="18"/>
+          <w:lang w:eastAsia="en-AU"/>
+        </w:rPr>
+        <w:t>What research questions do you plan to answer? That is, what are your hypotheses? </w:t>
+      </w:r>
+    </w:p>
+    <w:p>
+      <w:pPr>
+        <w:numPr>
+          <w:ilvl w:val="1"/>
+          <w:numId w:val="6"/>
+        </w:numPr>
+        <w:textAlignment w:val="baseline"/>
+        <w:rPr>
+          <w:rFonts w:ascii="Courier New" w:eastAsia="Times New Roman" w:hAnsi="Courier New" w:cs="Courier New"/>
+          <w:color w:val="000000"/>
+          <w:sz w:val="18"/>
+          <w:szCs w:val="18"/>
+          <w:lang w:eastAsia="en-AU"/>
+        </w:rPr>
+      </w:pPr>
+      <w:r>
+        <w:rPr>
+          <w:rFonts w:ascii="Arial" w:eastAsia="Times New Roman" w:hAnsi="Arial" w:cs="Arial"/>
+          <w:color w:val="000000"/>
+          <w:sz w:val="18"/>
+          <w:szCs w:val="18"/>
+          <w:lang w:eastAsia="en-AU"/>
+        </w:rPr>
+        <w:t>What the most common accident types in Victoria</w:t>
+      </w:r>
+      <w:r>
+        <w:rPr>
+          <w:rFonts w:ascii="Arial" w:eastAsia="Times New Roman" w:hAnsi="Arial" w:cs="Arial"/>
+          <w:color w:val="000000"/>
+          <w:sz w:val="18"/>
+          <w:szCs w:val="18"/>
+          <w:lang w:eastAsia="en-AU"/>
+        </w:rPr>
+        <w:t>? </w:t>
+      </w:r>
+    </w:p>
+    <w:p>
+      <w:pPr>
+        <w:numPr>
+          <w:ilvl w:val="1"/>
+          <w:numId w:val="6"/>
+        </w:numPr>
+        <w:textAlignment w:val="baseline"/>
+        <w:rPr>
+          <w:rFonts w:ascii="Arial" w:eastAsia="Times New Roman" w:hAnsi="Arial" w:cs="Arial"/>
+          <w:color w:val="000000"/>
+          <w:sz w:val="18"/>
+          <w:szCs w:val="18"/>
+          <w:lang w:eastAsia="en-AU"/>
+        </w:rPr>
+      </w:pPr>
+      <w:r>
+        <w:rPr>
+          <w:rFonts w:ascii="Arial" w:eastAsia="Times New Roman" w:hAnsi="Arial" w:cs="Arial"/>
+          <w:color w:val="000000"/>
+          <w:sz w:val="18"/>
+          <w:szCs w:val="18"/>
+          <w:lang w:eastAsia="en-AU"/>
+        </w:rPr>
+        <w:t>Are their areas of Victoria where accident frequency is higher?</w:t>
+      </w:r>
+    </w:p>
+    <w:p>
+      <w:pPr>
+        <w:numPr>
+          <w:ilvl w:val="1"/>
+          <w:numId w:val="6"/>
+        </w:numPr>
+        <w:textAlignment w:val="baseline"/>
+        <w:rPr>
+          <w:rFonts w:ascii="Arial" w:eastAsia="Times New Roman" w:hAnsi="Arial" w:cs="Arial"/>
+          <w:color w:val="000000"/>
+          <w:sz w:val="18"/>
+          <w:szCs w:val="18"/>
+          <w:lang w:eastAsia="en-AU"/>
+        </w:rPr>
+      </w:pPr>
+      <w:r>
+        <w:rPr>
+          <w:rFonts w:ascii="Arial" w:eastAsia="Times New Roman" w:hAnsi="Arial" w:cs="Arial"/>
+          <w:color w:val="000000"/>
+          <w:sz w:val="18"/>
+          <w:szCs w:val="18"/>
+          <w:lang w:eastAsia="en-AU"/>
+        </w:rPr>
+        <w:t>Is accident frequency higher on weekdays or weekends?</w:t>
+      </w:r>
+    </w:p>
+    <w:p>
+      <w:pPr>
+        <w:numPr>
+          <w:ilvl w:val="1"/>
+          <w:numId w:val="6"/>
+        </w:numPr>
+        <w:textAlignment w:val="baseline"/>
+        <w:rPr>
+          <w:rFonts w:ascii="Arial" w:eastAsia="Times New Roman" w:hAnsi="Arial" w:cs="Arial"/>
+          <w:color w:val="000000"/>
+          <w:sz w:val="18"/>
+          <w:szCs w:val="18"/>
+          <w:lang w:eastAsia="en-AU"/>
+        </w:rPr>
+      </w:pPr>
+      <w:r>
+        <w:rPr>
+          <w:rFonts w:ascii="Arial" w:eastAsia="Times New Roman" w:hAnsi="Arial" w:cs="Arial"/>
+          <w:color w:val="000000"/>
+          <w:sz w:val="18"/>
+          <w:szCs w:val="18"/>
+          <w:lang w:eastAsia="en-AU"/>
+        </w:rPr>
+        <w:t>Does weather (rainfall, temperature etc) have a significant effect on accident frequency or severity (fatality)?</w:t>
       </w:r>
     </w:p>
     <w:p>
       <w:pPr>
         <w:numPr>
           <w:ilvl w:val="0"/>
-          <w:numId w:val="2"/>
+          <w:numId w:val="6"/>
         </w:numPr>
         <w:textAlignment w:val="baseline"/>
         <w:rPr>
           <w:rFonts w:ascii="Arial" w:eastAsia="Times New Roman" w:hAnsi="Arial" w:cs="Arial"/>
           <w:color w:val="000000"/>
-          <w:sz w:val="22"/>
-          <w:szCs w:val="22"/>
-          <w:lang w:eastAsia="en-GB"/>
-        </w:rPr>
-      </w:pPr>
-      <w:r>
-        <w:rPr>
-          <w:rFonts w:ascii="Arial" w:eastAsia="Times New Roman" w:hAnsi="Arial" w:cs="Arial"/>
-          <w:color w:val="000000"/>
-          <w:sz w:val="22"/>
-          <w:szCs w:val="22"/>
-          <w:lang w:eastAsia="en-GB"/>
-        </w:rPr>
-        <w:t xml:space="preserve">What research questions do you plan to answer? That is, what are your hypotheses? What do you expect to see </w:t>
+          <w:sz w:val="18"/>
+          <w:szCs w:val="18"/>
+          <w:lang w:eastAsia="en-AU"/>
+        </w:rPr>
+      </w:pPr>
+      <w:r>
+        <w:rPr>
+          <w:rFonts w:ascii="Arial" w:eastAsia="Times New Roman" w:hAnsi="Arial" w:cs="Arial"/>
+          <w:color w:val="000000"/>
+          <w:sz w:val="18"/>
+          <w:szCs w:val="18"/>
+          <w:lang w:eastAsia="en-AU"/>
+        </w:rPr>
+        <w:t xml:space="preserve">What do you expect to see </w:t>
       </w:r>
       <w:proofErr w:type="gramStart"/>
       <w:r>
         <w:rPr>
           <w:rFonts w:ascii="Arial" w:eastAsia="Times New Roman" w:hAnsi="Arial" w:cs="Arial"/>
           <w:color w:val="000000"/>
-          <w:sz w:val="22"/>
-          <w:szCs w:val="22"/>
-          <w:lang w:eastAsia="en-GB"/>
+          <w:sz w:val="18"/>
+          <w:szCs w:val="18"/>
+          <w:lang w:eastAsia="en-AU"/>
         </w:rPr>
         <w:t>as a result of</w:t>
       </w:r>
@@ -327,38 +607,299 @@
         <w:rPr>
           <w:rFonts w:ascii="Arial" w:eastAsia="Times New Roman" w:hAnsi="Arial" w:cs="Arial"/>
           <w:color w:val="000000"/>
-          <w:sz w:val="22"/>
-          <w:szCs w:val="22"/>
-          <w:lang w:eastAsia="en-GB"/>
+          <w:sz w:val="18"/>
+          <w:szCs w:val="18"/>
+          <w:lang w:eastAsia="en-AU"/>
         </w:rPr>
         <w:t xml:space="preserve"> your analysis? </w:t>
       </w:r>
     </w:p>
     <w:p>
       <w:pPr>
-        <w:spacing w:after="240"/>
-        <w:rPr>
-          <w:rFonts w:ascii="Times New Roman" w:eastAsia="Times New Roman" w:hAnsi="Times New Roman" w:cs="Times New Roman"/>
-          <w:lang w:eastAsia="en-GB"/>
-        </w:rPr>
-      </w:pPr>
-    </w:p>
-    <w:p>
-      <w:pPr>
-        <w:rPr>
-          <w:rFonts w:ascii="Times New Roman" w:eastAsia="Times New Roman" w:hAnsi="Times New Roman" w:cs="Times New Roman"/>
-          <w:lang w:eastAsia="en-GB"/>
-        </w:rPr>
-      </w:pPr>
+        <w:numPr>
+          <w:ilvl w:val="1"/>
+          <w:numId w:val="6"/>
+        </w:numPr>
+        <w:textAlignment w:val="baseline"/>
+        <w:rPr>
+          <w:rFonts w:ascii="Courier New" w:eastAsia="Times New Roman" w:hAnsi="Courier New" w:cs="Courier New"/>
+          <w:color w:val="000000"/>
+          <w:sz w:val="18"/>
+          <w:szCs w:val="18"/>
+          <w:lang w:eastAsia="en-AU"/>
+        </w:rPr>
+      </w:pPr>
+      <w:r>
+        <w:rPr>
+          <w:rFonts w:ascii="Arial" w:eastAsia="Times New Roman" w:hAnsi="Arial" w:cs="Arial"/>
+          <w:color w:val="000000"/>
+          <w:sz w:val="18"/>
+          <w:szCs w:val="18"/>
+          <w:lang w:eastAsia="en-AU"/>
+        </w:rPr>
+        <w:t>Expect v</w:t>
+      </w:r>
+      <w:r>
+        <w:rPr>
+          <w:rFonts w:ascii="Arial" w:eastAsia="Times New Roman" w:hAnsi="Arial" w:cs="Arial"/>
+          <w:color w:val="000000"/>
+          <w:sz w:val="18"/>
+          <w:szCs w:val="18"/>
+          <w:lang w:eastAsia="en-AU"/>
+        </w:rPr>
+        <w:t xml:space="preserve">ehicle to vehicle collisions </w:t>
+      </w:r>
       <w:r>
         <w:rPr>
           <w:rFonts w:ascii="Arial" w:eastAsia="Times New Roman" w:hAnsi="Arial" w:cs="Arial"/>
           <w:b/>
           <w:bCs/>
           <w:color w:val="000000"/>
-          <w:sz w:val="22"/>
-          <w:szCs w:val="22"/>
-          <w:lang w:eastAsia="en-GB"/>
+          <w:sz w:val="18"/>
+          <w:szCs w:val="18"/>
+          <w:u w:val="single"/>
+          <w:lang w:eastAsia="en-AU"/>
+        </w:rPr>
+        <w:t>highest</w:t>
+      </w:r>
+      <w:r>
+        <w:rPr>
+          <w:rFonts w:ascii="Arial" w:eastAsia="Times New Roman" w:hAnsi="Arial" w:cs="Arial"/>
+          <w:color w:val="000000"/>
+          <w:sz w:val="18"/>
+          <w:szCs w:val="18"/>
+          <w:lang w:eastAsia="en-AU"/>
+        </w:rPr>
+        <w:t xml:space="preserve"> frequency accident type</w:t>
+      </w:r>
+    </w:p>
+    <w:p>
+      <w:pPr>
+        <w:numPr>
+          <w:ilvl w:val="1"/>
+          <w:numId w:val="6"/>
+        </w:numPr>
+        <w:textAlignment w:val="baseline"/>
+        <w:rPr>
+          <w:rFonts w:ascii="Courier New" w:eastAsia="Times New Roman" w:hAnsi="Courier New" w:cs="Courier New"/>
+          <w:color w:val="000000"/>
+          <w:sz w:val="18"/>
+          <w:szCs w:val="18"/>
+          <w:lang w:eastAsia="en-AU"/>
+        </w:rPr>
+      </w:pPr>
+      <w:r>
+        <w:rPr>
+          <w:rFonts w:ascii="Arial" w:eastAsia="Times New Roman" w:hAnsi="Arial" w:cs="Arial"/>
+          <w:color w:val="000000"/>
+          <w:sz w:val="18"/>
+          <w:szCs w:val="18"/>
+          <w:lang w:eastAsia="en-AU"/>
+        </w:rPr>
+        <w:t xml:space="preserve">Expect </w:t>
+      </w:r>
+      <w:r>
+        <w:rPr>
+          <w:rFonts w:ascii="Arial" w:eastAsia="Times New Roman" w:hAnsi="Arial" w:cs="Arial"/>
+          <w:b/>
+          <w:bCs/>
+          <w:color w:val="000000"/>
+          <w:sz w:val="18"/>
+          <w:szCs w:val="18"/>
+          <w:u w:val="single"/>
+          <w:lang w:eastAsia="en-AU"/>
+        </w:rPr>
+        <w:t>higher</w:t>
+      </w:r>
+      <w:r>
+        <w:rPr>
+          <w:rFonts w:ascii="Arial" w:eastAsia="Times New Roman" w:hAnsi="Arial" w:cs="Arial"/>
+          <w:color w:val="000000"/>
+          <w:sz w:val="18"/>
+          <w:szCs w:val="18"/>
+          <w:lang w:eastAsia="en-AU"/>
+        </w:rPr>
+        <w:t xml:space="preserve"> accident frequency in </w:t>
+      </w:r>
+      <w:r>
+        <w:rPr>
+          <w:rFonts w:ascii="Arial" w:eastAsia="Times New Roman" w:hAnsi="Arial" w:cs="Arial"/>
+          <w:b/>
+          <w:bCs/>
+          <w:color w:val="000000"/>
+          <w:sz w:val="18"/>
+          <w:szCs w:val="18"/>
+          <w:u w:val="single"/>
+          <w:lang w:eastAsia="en-AU"/>
+        </w:rPr>
+        <w:t>higher</w:t>
+      </w:r>
+      <w:r>
+        <w:rPr>
+          <w:rFonts w:ascii="Arial" w:eastAsia="Times New Roman" w:hAnsi="Arial" w:cs="Arial"/>
+          <w:color w:val="000000"/>
+          <w:sz w:val="18"/>
+          <w:szCs w:val="18"/>
+          <w:lang w:eastAsia="en-AU"/>
+        </w:rPr>
+        <w:t xml:space="preserve"> population density areas (more cars on road)</w:t>
+      </w:r>
+    </w:p>
+    <w:p>
+      <w:pPr>
+        <w:numPr>
+          <w:ilvl w:val="1"/>
+          <w:numId w:val="6"/>
+        </w:numPr>
+        <w:textAlignment w:val="baseline"/>
+        <w:rPr>
+          <w:rFonts w:ascii="Courier New" w:eastAsia="Times New Roman" w:hAnsi="Courier New" w:cs="Courier New"/>
+          <w:color w:val="000000"/>
+          <w:sz w:val="18"/>
+          <w:szCs w:val="18"/>
+          <w:lang w:eastAsia="en-AU"/>
+        </w:rPr>
+      </w:pPr>
+      <w:r>
+        <w:rPr>
+          <w:rFonts w:ascii="Arial" w:eastAsia="Times New Roman" w:hAnsi="Arial" w:cs="Arial"/>
+          <w:color w:val="000000"/>
+          <w:sz w:val="18"/>
+          <w:szCs w:val="18"/>
+          <w:lang w:eastAsia="en-AU"/>
+        </w:rPr>
+        <w:t xml:space="preserve">Expect </w:t>
+      </w:r>
+      <w:r>
+        <w:rPr>
+          <w:rFonts w:ascii="Arial" w:eastAsia="Times New Roman" w:hAnsi="Arial" w:cs="Arial"/>
+          <w:b/>
+          <w:bCs/>
+          <w:color w:val="000000"/>
+          <w:sz w:val="18"/>
+          <w:szCs w:val="18"/>
+          <w:u w:val="single"/>
+          <w:lang w:eastAsia="en-AU"/>
+        </w:rPr>
+        <w:t>higher</w:t>
+      </w:r>
+      <w:r>
+        <w:rPr>
+          <w:rFonts w:ascii="Arial" w:eastAsia="Times New Roman" w:hAnsi="Arial" w:cs="Arial"/>
+          <w:color w:val="000000"/>
+          <w:sz w:val="18"/>
+          <w:szCs w:val="18"/>
+          <w:lang w:eastAsia="en-AU"/>
+        </w:rPr>
+        <w:t xml:space="preserve"> frequency of road accidents during weekdays (more cars on the road).</w:t>
+      </w:r>
+    </w:p>
+    <w:p>
+      <w:pPr>
+        <w:numPr>
+          <w:ilvl w:val="1"/>
+          <w:numId w:val="6"/>
+        </w:numPr>
+        <w:textAlignment w:val="baseline"/>
+        <w:rPr>
+          <w:rFonts w:ascii="Courier New" w:eastAsia="Times New Roman" w:hAnsi="Courier New" w:cs="Courier New"/>
+          <w:color w:val="000000"/>
+          <w:sz w:val="18"/>
+          <w:szCs w:val="18"/>
+          <w:lang w:eastAsia="en-AU"/>
+        </w:rPr>
+      </w:pPr>
+      <w:r>
+        <w:rPr>
+          <w:rFonts w:ascii="Arial" w:eastAsia="Times New Roman" w:hAnsi="Arial" w:cs="Arial"/>
+          <w:b/>
+          <w:bCs/>
+          <w:color w:val="000000"/>
+          <w:sz w:val="18"/>
+          <w:szCs w:val="18"/>
+          <w:u w:val="single"/>
+          <w:lang w:eastAsia="en-AU"/>
+        </w:rPr>
+        <w:t>Increased</w:t>
+      </w:r>
+      <w:r>
+        <w:rPr>
+          <w:rFonts w:ascii="Arial" w:eastAsia="Times New Roman" w:hAnsi="Arial" w:cs="Arial"/>
+          <w:color w:val="000000"/>
+          <w:sz w:val="18"/>
+          <w:szCs w:val="18"/>
+          <w:lang w:eastAsia="en-AU"/>
+        </w:rPr>
+        <w:t xml:space="preserve"> fatality/accident frequency during wet weather</w:t>
+      </w:r>
+    </w:p>
+    <w:p>
+      <w:pPr>
+        <w:numPr>
+          <w:ilvl w:val="1"/>
+          <w:numId w:val="6"/>
+        </w:numPr>
+        <w:textAlignment w:val="baseline"/>
+        <w:rPr>
+          <w:rFonts w:ascii="Courier New" w:eastAsia="Times New Roman" w:hAnsi="Courier New" w:cs="Courier New"/>
+          <w:color w:val="000000"/>
+          <w:sz w:val="18"/>
+          <w:szCs w:val="18"/>
+          <w:lang w:eastAsia="en-AU"/>
+        </w:rPr>
+      </w:pPr>
+      <w:r>
+        <w:rPr>
+          <w:rFonts w:ascii="Arial" w:eastAsia="Times New Roman" w:hAnsi="Arial" w:cs="Arial"/>
+          <w:b/>
+          <w:bCs/>
+          <w:color w:val="000000"/>
+          <w:sz w:val="18"/>
+          <w:szCs w:val="18"/>
+          <w:u w:val="single"/>
+          <w:lang w:eastAsia="en-AU"/>
+        </w:rPr>
+        <w:t>Increased</w:t>
+      </w:r>
+      <w:r>
+        <w:rPr>
+          <w:rFonts w:ascii="Arial" w:eastAsia="Times New Roman" w:hAnsi="Arial" w:cs="Arial"/>
+          <w:color w:val="000000"/>
+          <w:sz w:val="18"/>
+          <w:szCs w:val="18"/>
+          <w:lang w:eastAsia="en-AU"/>
+        </w:rPr>
+        <w:t xml:space="preserve"> fatality/accident frequency during cold weather</w:t>
+      </w:r>
+    </w:p>
+    <w:p>
+      <w:pPr>
+        <w:rPr>
+          <w:rFonts w:ascii="Times New Roman" w:eastAsia="Times New Roman" w:hAnsi="Times New Roman" w:cs="Times New Roman"/>
+          <w:sz w:val="18"/>
+          <w:szCs w:val="18"/>
+          <w:lang w:eastAsia="en-AU"/>
+        </w:rPr>
+      </w:pPr>
+    </w:p>
+    <w:p>
+      <w:pPr>
+        <w:rPr>
+          <w:rFonts w:ascii="Times New Roman" w:eastAsia="Times New Roman" w:hAnsi="Times New Roman" w:cs="Times New Roman"/>
+          <w:sz w:val="18"/>
+          <w:szCs w:val="18"/>
+          <w:lang w:eastAsia="en-AU"/>
+        </w:rPr>
+      </w:pPr>
+      <w:r>
+        <w:rPr>
+          <w:rFonts w:ascii="Arial" w:eastAsia="Times New Roman" w:hAnsi="Arial" w:cs="Arial"/>
+          <w:b/>
+          <w:bCs/>
+          <w:color w:val="000000"/>
+          <w:sz w:val="18"/>
+          <w:szCs w:val="18"/>
+          <w:lang w:eastAsia="en-AU"/>
         </w:rPr>
         <w:t>Datasets required</w:t>
       </w:r>
@@ -367,50 +908,250 @@
       <w:pPr>
         <w:numPr>
           <w:ilvl w:val="0"/>
-          <w:numId w:val="3"/>
+          <w:numId w:val="7"/>
         </w:numPr>
         <w:textAlignment w:val="baseline"/>
         <w:rPr>
           <w:rFonts w:ascii="Arial" w:eastAsia="Times New Roman" w:hAnsi="Arial" w:cs="Arial"/>
           <w:color w:val="000000"/>
-          <w:sz w:val="22"/>
-          <w:szCs w:val="22"/>
-          <w:lang w:eastAsia="en-GB"/>
-        </w:rPr>
-      </w:pPr>
-      <w:r>
-        <w:rPr>
-          <w:rFonts w:ascii="Arial" w:eastAsia="Times New Roman" w:hAnsi="Arial" w:cs="Arial"/>
-          <w:color w:val="000000"/>
-          <w:sz w:val="22"/>
-          <w:szCs w:val="22"/>
-          <w:lang w:eastAsia="en-GB"/>
+          <w:sz w:val="18"/>
+          <w:szCs w:val="18"/>
+          <w:lang w:eastAsia="en-AU"/>
+        </w:rPr>
+      </w:pPr>
+      <w:r>
+        <w:rPr>
+          <w:rFonts w:ascii="Arial" w:eastAsia="Times New Roman" w:hAnsi="Arial" w:cs="Arial"/>
+          <w:color w:val="000000"/>
+          <w:sz w:val="18"/>
+          <w:szCs w:val="18"/>
+          <w:lang w:eastAsia="en-AU"/>
         </w:rPr>
         <w:t>What data sets will you access?</w:t>
+      </w:r>
+    </w:p>
+    <w:p>
+      <w:pPr>
+        <w:numPr>
+          <w:ilvl w:val="1"/>
+          <w:numId w:val="7"/>
+        </w:numPr>
+        <w:textAlignment w:val="baseline"/>
+        <w:rPr>
+          <w:rFonts w:ascii="Courier New" w:eastAsia="Times New Roman" w:hAnsi="Courier New" w:cs="Courier New"/>
+          <w:color w:val="000000"/>
+          <w:sz w:val="18"/>
+          <w:szCs w:val="18"/>
+          <w:lang w:eastAsia="en-AU"/>
+        </w:rPr>
+      </w:pPr>
+      <w:r>
+        <w:rPr>
+          <w:rFonts w:ascii="Arial" w:eastAsia="Times New Roman" w:hAnsi="Arial" w:cs="Arial"/>
+          <w:color w:val="000000"/>
+          <w:sz w:val="18"/>
+          <w:szCs w:val="18"/>
+          <w:lang w:eastAsia="en-AU"/>
+        </w:rPr>
+        <w:t>VicRoads Open Data – Road Crashes for 5 Years</w:t>
+      </w:r>
+      <w:r>
+        <w:rPr>
+          <w:rFonts w:ascii="Arial" w:eastAsia="Times New Roman" w:hAnsi="Arial" w:cs="Arial"/>
+          <w:color w:val="000000"/>
+          <w:sz w:val="18"/>
+          <w:szCs w:val="18"/>
+          <w:lang w:eastAsia="en-AU"/>
+        </w:rPr>
+        <w:t xml:space="preserve"> (</w:t>
+      </w:r>
+      <w:hyperlink r:id="rId5" w:tgtFrame="_blank" w:history="1">
+        <w:r>
+          <w:rPr>
+            <w:rStyle w:val="Hyperlink"/>
+            <w:rFonts w:ascii="Helvetica" w:hAnsi="Helvetica" w:cs="Helvetica"/>
+            <w:color w:val="296EAA"/>
+            <w:sz w:val="18"/>
+            <w:szCs w:val="18"/>
+            <w:shd w:val="clear" w:color="auto" w:fill="FFFFFF"/>
+          </w:rPr>
+          <w:t>https://vicroadsopendata-vicroadsmaps.opendata.arcgis.com/datasets/vicroadsmaps::road-crashes-for-five-years-victoria/about</w:t>
+        </w:r>
+      </w:hyperlink>
+      <w:r>
+        <w:rPr>
+          <w:sz w:val="18"/>
+          <w:szCs w:val="18"/>
+        </w:rPr>
+        <w:t>)</w:t>
+      </w:r>
+    </w:p>
+    <w:p>
+      <w:pPr>
+        <w:numPr>
+          <w:ilvl w:val="1"/>
+          <w:numId w:val="7"/>
+        </w:numPr>
+        <w:textAlignment w:val="baseline"/>
+        <w:rPr>
+          <w:rFonts w:ascii="Courier New" w:eastAsia="Times New Roman" w:hAnsi="Courier New" w:cs="Courier New"/>
+          <w:color w:val="000000"/>
+          <w:sz w:val="18"/>
+          <w:szCs w:val="18"/>
+          <w:lang w:eastAsia="en-AU"/>
+        </w:rPr>
+      </w:pPr>
+      <w:r>
+        <w:rPr>
+          <w:rFonts w:ascii="Arial" w:eastAsia="Times New Roman" w:hAnsi="Arial" w:cs="Arial"/>
+          <w:color w:val="000000"/>
+          <w:sz w:val="18"/>
+          <w:szCs w:val="18"/>
+          <w:lang w:eastAsia="en-AU"/>
+        </w:rPr>
+        <w:t>B</w:t>
+      </w:r>
+      <w:r>
+        <w:rPr>
+          <w:rFonts w:ascii="Arial" w:eastAsia="Times New Roman" w:hAnsi="Arial" w:cs="Arial"/>
+          <w:color w:val="000000"/>
+          <w:sz w:val="18"/>
+          <w:szCs w:val="18"/>
+          <w:lang w:eastAsia="en-AU"/>
+        </w:rPr>
+        <w:t xml:space="preserve">ureau </w:t>
+      </w:r>
+      <w:r>
+        <w:rPr>
+          <w:rFonts w:ascii="Arial" w:eastAsia="Times New Roman" w:hAnsi="Arial" w:cs="Arial"/>
+          <w:color w:val="000000"/>
+          <w:sz w:val="18"/>
+          <w:szCs w:val="18"/>
+          <w:lang w:eastAsia="en-AU"/>
+        </w:rPr>
+        <w:t>O</w:t>
+      </w:r>
+      <w:r>
+        <w:rPr>
+          <w:rFonts w:ascii="Arial" w:eastAsia="Times New Roman" w:hAnsi="Arial" w:cs="Arial"/>
+          <w:color w:val="000000"/>
+          <w:sz w:val="18"/>
+          <w:szCs w:val="18"/>
+          <w:lang w:eastAsia="en-AU"/>
+        </w:rPr>
+        <w:t xml:space="preserve">f </w:t>
+      </w:r>
+      <w:r>
+        <w:rPr>
+          <w:rFonts w:ascii="Arial" w:eastAsia="Times New Roman" w:hAnsi="Arial" w:cs="Arial"/>
+          <w:color w:val="000000"/>
+          <w:sz w:val="18"/>
+          <w:szCs w:val="18"/>
+          <w:lang w:eastAsia="en-AU"/>
+        </w:rPr>
+        <w:t>M</w:t>
+      </w:r>
+      <w:r>
+        <w:rPr>
+          <w:rFonts w:ascii="Arial" w:eastAsia="Times New Roman" w:hAnsi="Arial" w:cs="Arial"/>
+          <w:color w:val="000000"/>
+          <w:sz w:val="18"/>
+          <w:szCs w:val="18"/>
+          <w:lang w:eastAsia="en-AU"/>
+        </w:rPr>
+        <w:t>eteorology (BOM)</w:t>
+      </w:r>
+      <w:r>
+        <w:rPr>
+          <w:rFonts w:ascii="Arial" w:eastAsia="Times New Roman" w:hAnsi="Arial" w:cs="Arial"/>
+          <w:color w:val="000000"/>
+          <w:sz w:val="18"/>
+          <w:szCs w:val="18"/>
+          <w:lang w:eastAsia="en-AU"/>
+        </w:rPr>
+        <w:t xml:space="preserve"> weather data sets</w:t>
+      </w:r>
+      <w:r>
+        <w:rPr>
+          <w:rFonts w:ascii="Arial" w:eastAsia="Times New Roman" w:hAnsi="Arial" w:cs="Arial"/>
+          <w:color w:val="000000"/>
+          <w:sz w:val="18"/>
+          <w:szCs w:val="18"/>
+          <w:lang w:eastAsia="en-AU"/>
+        </w:rPr>
+        <w:t xml:space="preserve"> (</w:t>
+      </w:r>
+      <w:hyperlink r:id="rId6" w:history="1">
+        <w:r>
+          <w:rPr>
+            <w:rStyle w:val="Hyperlink"/>
+            <w:rFonts w:ascii="Arial" w:eastAsia="Times New Roman" w:hAnsi="Arial" w:cs="Arial"/>
+            <w:sz w:val="18"/>
+            <w:szCs w:val="18"/>
+            <w:lang w:eastAsia="en-AU"/>
+          </w:rPr>
+          <w:t>http://www.bom.gov.au/climate/data/?ref=ftr</w:t>
+        </w:r>
+      </w:hyperlink>
+      <w:r>
+        <w:rPr>
+          <w:rFonts w:ascii="Arial" w:eastAsia="Times New Roman" w:hAnsi="Arial" w:cs="Arial"/>
+          <w:color w:val="000000"/>
+          <w:sz w:val="18"/>
+          <w:szCs w:val="18"/>
+          <w:lang w:eastAsia="en-AU"/>
+        </w:rPr>
+        <w:t xml:space="preserve">) </w:t>
+      </w:r>
+    </w:p>
+    <w:p>
+      <w:pPr>
+        <w:numPr>
+          <w:ilvl w:val="1"/>
+          <w:numId w:val="7"/>
+        </w:numPr>
+        <w:textAlignment w:val="baseline"/>
+        <w:rPr>
+          <w:rFonts w:ascii="Courier New" w:eastAsia="Times New Roman" w:hAnsi="Courier New" w:cs="Courier New"/>
+          <w:color w:val="000000"/>
+          <w:sz w:val="18"/>
+          <w:szCs w:val="18"/>
+          <w:lang w:eastAsia="en-AU"/>
+        </w:rPr>
+      </w:pPr>
+      <w:r>
+        <w:rPr>
+          <w:rFonts w:ascii="Arial" w:eastAsia="Times New Roman" w:hAnsi="Arial" w:cs="Arial"/>
+          <w:color w:val="000000"/>
+          <w:sz w:val="18"/>
+          <w:szCs w:val="18"/>
+          <w:lang w:eastAsia="en-AU"/>
+        </w:rPr>
+        <w:t xml:space="preserve">Google API </w:t>
       </w:r>
     </w:p>
     <w:p>
       <w:pPr>
         <w:numPr>
           <w:ilvl w:val="0"/>
-          <w:numId w:val="3"/>
+          <w:numId w:val="7"/>
         </w:numPr>
         <w:textAlignment w:val="baseline"/>
         <w:rPr>
           <w:rFonts w:ascii="Arial" w:eastAsia="Times New Roman" w:hAnsi="Arial" w:cs="Arial"/>
           <w:color w:val="000000"/>
-          <w:sz w:val="22"/>
-          <w:szCs w:val="22"/>
-          <w:lang w:eastAsia="en-GB"/>
-        </w:rPr>
-      </w:pPr>
-      <w:r>
-        <w:rPr>
-          <w:rFonts w:ascii="Arial" w:eastAsia="Times New Roman" w:hAnsi="Arial" w:cs="Arial"/>
-          <w:color w:val="000000"/>
-          <w:sz w:val="22"/>
-          <w:szCs w:val="22"/>
-          <w:lang w:eastAsia="en-GB"/>
+          <w:sz w:val="18"/>
+          <w:szCs w:val="18"/>
+          <w:lang w:eastAsia="en-AU"/>
+        </w:rPr>
+      </w:pPr>
+      <w:r>
+        <w:rPr>
+          <w:rFonts w:ascii="Arial" w:eastAsia="Times New Roman" w:hAnsi="Arial" w:cs="Arial"/>
+          <w:color w:val="000000"/>
+          <w:sz w:val="18"/>
+          <w:szCs w:val="18"/>
+          <w:lang w:eastAsia="en-AU"/>
         </w:rPr>
         <w:t>How will you access the data? (</w:t>
       </w:r>
@@ -419,9 +1160,9 @@
         <w:rPr>
           <w:rFonts w:ascii="Arial" w:eastAsia="Times New Roman" w:hAnsi="Arial" w:cs="Arial"/>
           <w:color w:val="000000"/>
-          <w:sz w:val="22"/>
-          <w:szCs w:val="22"/>
-          <w:lang w:eastAsia="en-GB"/>
+          <w:sz w:val="18"/>
+          <w:szCs w:val="18"/>
+          <w:lang w:eastAsia="en-AU"/>
         </w:rPr>
         <w:t>e.g.</w:t>
       </w:r>
@@ -430,9 +1171,9 @@
         <w:rPr>
           <w:rFonts w:ascii="Arial" w:eastAsia="Times New Roman" w:hAnsi="Arial" w:cs="Arial"/>
           <w:color w:val="000000"/>
-          <w:sz w:val="22"/>
-          <w:szCs w:val="22"/>
-          <w:lang w:eastAsia="en-GB"/>
+          <w:sz w:val="18"/>
+          <w:szCs w:val="18"/>
+          <w:lang w:eastAsia="en-AU"/>
         </w:rPr>
         <w:t xml:space="preserve"> via an API or downloading the data)</w:t>
       </w:r>
@@ -441,62 +1182,106 @@
       <w:pPr>
         <w:numPr>
           <w:ilvl w:val="1"/>
-          <w:numId w:val="3"/>
+          <w:numId w:val="7"/>
         </w:numPr>
         <w:textAlignment w:val="baseline"/>
         <w:rPr>
-          <w:rFonts w:ascii="Arial" w:eastAsia="Times New Roman" w:hAnsi="Arial" w:cs="Arial"/>
-          <w:color w:val="000000"/>
-          <w:sz w:val="22"/>
-          <w:szCs w:val="22"/>
-          <w:lang w:eastAsia="en-GB"/>
-        </w:rPr>
-      </w:pPr>
-      <w:proofErr w:type="gramStart"/>
-      <w:r>
-        <w:rPr>
-          <w:rFonts w:ascii="Arial" w:eastAsia="Times New Roman" w:hAnsi="Arial" w:cs="Arial"/>
-          <w:color w:val="000000"/>
-          <w:sz w:val="22"/>
-          <w:szCs w:val="22"/>
-          <w:lang w:eastAsia="en-GB"/>
-        </w:rPr>
-        <w:t>API</w:t>
-      </w:r>
-      <w:proofErr w:type="gramEnd"/>
-      <w:r>
-        <w:rPr>
-          <w:rFonts w:ascii="Arial" w:eastAsia="Times New Roman" w:hAnsi="Arial" w:cs="Arial"/>
-          <w:color w:val="000000"/>
-          <w:sz w:val="22"/>
-          <w:szCs w:val="22"/>
-          <w:lang w:eastAsia="en-GB"/>
-        </w:rPr>
-        <w:t xml:space="preserve"> if possible, download the CSV files from Kaggle or BOM</w:t>
+          <w:rFonts w:ascii="Courier New" w:eastAsia="Times New Roman" w:hAnsi="Courier New" w:cs="Courier New"/>
+          <w:color w:val="000000"/>
+          <w:sz w:val="18"/>
+          <w:szCs w:val="18"/>
+          <w:lang w:eastAsia="en-AU"/>
+        </w:rPr>
+      </w:pPr>
+      <w:r>
+        <w:rPr>
+          <w:rFonts w:ascii="Arial" w:eastAsia="Times New Roman" w:hAnsi="Arial" w:cs="Arial"/>
+          <w:color w:val="000000"/>
+          <w:sz w:val="18"/>
+          <w:szCs w:val="18"/>
+          <w:lang w:eastAsia="en-AU"/>
+        </w:rPr>
+        <w:t>D</w:t>
+      </w:r>
+      <w:r>
+        <w:rPr>
+          <w:rFonts w:ascii="Arial" w:eastAsia="Times New Roman" w:hAnsi="Arial" w:cs="Arial"/>
+          <w:color w:val="000000"/>
+          <w:sz w:val="18"/>
+          <w:szCs w:val="18"/>
+          <w:lang w:eastAsia="en-AU"/>
+        </w:rPr>
+        <w:t xml:space="preserve">ownload CSV files </w:t>
+      </w:r>
+      <w:r>
+        <w:rPr>
+          <w:rFonts w:ascii="Arial" w:eastAsia="Times New Roman" w:hAnsi="Arial" w:cs="Arial"/>
+          <w:color w:val="000000"/>
+          <w:sz w:val="18"/>
+          <w:szCs w:val="18"/>
+          <w:lang w:eastAsia="en-AU"/>
+        </w:rPr>
+        <w:t>from VicRoads and</w:t>
+      </w:r>
+      <w:r>
+        <w:rPr>
+          <w:rFonts w:ascii="Arial" w:eastAsia="Times New Roman" w:hAnsi="Arial" w:cs="Arial"/>
+          <w:color w:val="000000"/>
+          <w:sz w:val="18"/>
+          <w:szCs w:val="18"/>
+          <w:lang w:eastAsia="en-AU"/>
+        </w:rPr>
+        <w:t xml:space="preserve"> BOM</w:t>
+      </w:r>
+    </w:p>
+    <w:p>
+      <w:pPr>
+        <w:numPr>
+          <w:ilvl w:val="1"/>
+          <w:numId w:val="7"/>
+        </w:numPr>
+        <w:textAlignment w:val="baseline"/>
+        <w:rPr>
+          <w:rFonts w:ascii="Courier New" w:eastAsia="Times New Roman" w:hAnsi="Courier New" w:cs="Courier New"/>
+          <w:color w:val="000000"/>
+          <w:sz w:val="18"/>
+          <w:szCs w:val="18"/>
+          <w:lang w:eastAsia="en-AU"/>
+        </w:rPr>
+      </w:pPr>
+      <w:r>
+        <w:rPr>
+          <w:rFonts w:ascii="Arial" w:eastAsia="Times New Roman" w:hAnsi="Arial" w:cs="Arial"/>
+          <w:color w:val="000000"/>
+          <w:sz w:val="18"/>
+          <w:szCs w:val="18"/>
+          <w:lang w:eastAsia="en-AU"/>
+        </w:rPr>
+        <w:t>Visualise locations using Google API</w:t>
       </w:r>
     </w:p>
     <w:p>
       <w:pPr>
         <w:numPr>
           <w:ilvl w:val="0"/>
-          <w:numId w:val="3"/>
+          <w:numId w:val="7"/>
         </w:numPr>
         <w:textAlignment w:val="baseline"/>
         <w:rPr>
           <w:rFonts w:ascii="Arial" w:eastAsia="Times New Roman" w:hAnsi="Arial" w:cs="Arial"/>
           <w:color w:val="000000"/>
-          <w:sz w:val="22"/>
-          <w:szCs w:val="22"/>
-          <w:lang w:eastAsia="en-GB"/>
-        </w:rPr>
-      </w:pPr>
-      <w:r>
-        <w:rPr>
-          <w:rFonts w:ascii="Arial" w:eastAsia="Times New Roman" w:hAnsi="Arial" w:cs="Arial"/>
-          <w:color w:val="000000"/>
-          <w:sz w:val="22"/>
-          <w:szCs w:val="22"/>
-          <w:lang w:eastAsia="en-GB"/>
+          <w:sz w:val="18"/>
+          <w:szCs w:val="18"/>
+          <w:lang w:eastAsia="en-AU"/>
+        </w:rPr>
+      </w:pPr>
+      <w:r>
+        <w:rPr>
+          <w:rFonts w:ascii="Arial" w:eastAsia="Times New Roman" w:hAnsi="Arial" w:cs="Arial"/>
+          <w:color w:val="000000"/>
+          <w:sz w:val="18"/>
+          <w:szCs w:val="18"/>
+          <w:lang w:eastAsia="en-AU"/>
         </w:rPr>
         <w:t>What format will the data be in?</w:t>
       </w:r>
@@ -505,50 +1290,60 @@
       <w:pPr>
         <w:numPr>
           <w:ilvl w:val="1"/>
-          <w:numId w:val="3"/>
+          <w:numId w:val="7"/>
         </w:numPr>
         <w:textAlignment w:val="baseline"/>
         <w:rPr>
-          <w:rFonts w:ascii="Arial" w:eastAsia="Times New Roman" w:hAnsi="Arial" w:cs="Arial"/>
-          <w:color w:val="000000"/>
-          <w:sz w:val="22"/>
-          <w:szCs w:val="22"/>
-          <w:lang w:eastAsia="en-GB"/>
-        </w:rPr>
-      </w:pPr>
-      <w:r>
-        <w:rPr>
-          <w:rFonts w:ascii="Arial" w:eastAsia="Times New Roman" w:hAnsi="Arial" w:cs="Arial"/>
-          <w:color w:val="000000"/>
-          <w:sz w:val="22"/>
-          <w:szCs w:val="22"/>
-          <w:lang w:eastAsia="en-GB"/>
+          <w:rFonts w:ascii="Courier New" w:eastAsia="Times New Roman" w:hAnsi="Courier New" w:cs="Courier New"/>
+          <w:color w:val="000000"/>
+          <w:sz w:val="18"/>
+          <w:szCs w:val="18"/>
+          <w:lang w:eastAsia="en-AU"/>
+        </w:rPr>
+      </w:pPr>
+      <w:r>
+        <w:rPr>
+          <w:rFonts w:ascii="Arial" w:eastAsia="Times New Roman" w:hAnsi="Arial" w:cs="Arial"/>
+          <w:color w:val="000000"/>
+          <w:sz w:val="18"/>
+          <w:szCs w:val="18"/>
+          <w:lang w:eastAsia="en-AU"/>
         </w:rPr>
         <w:t>CSV file</w:t>
+      </w:r>
+      <w:r>
+        <w:rPr>
+          <w:rFonts w:ascii="Arial" w:eastAsia="Times New Roman" w:hAnsi="Arial" w:cs="Arial"/>
+          <w:color w:val="000000"/>
+          <w:sz w:val="18"/>
+          <w:szCs w:val="18"/>
+          <w:lang w:eastAsia="en-AU"/>
+        </w:rPr>
+        <w:t>s</w:t>
       </w:r>
     </w:p>
     <w:p>
       <w:pPr>
         <w:numPr>
           <w:ilvl w:val="0"/>
-          <w:numId w:val="3"/>
+          <w:numId w:val="7"/>
         </w:numPr>
         <w:textAlignment w:val="baseline"/>
         <w:rPr>
           <w:rFonts w:ascii="Arial" w:eastAsia="Times New Roman" w:hAnsi="Arial" w:cs="Arial"/>
           <w:color w:val="000000"/>
-          <w:sz w:val="22"/>
-          <w:szCs w:val="22"/>
-          <w:lang w:eastAsia="en-GB"/>
-        </w:rPr>
-      </w:pPr>
-      <w:r>
-        <w:rPr>
-          <w:rFonts w:ascii="Arial" w:eastAsia="Times New Roman" w:hAnsi="Arial" w:cs="Arial"/>
-          <w:color w:val="000000"/>
-          <w:sz w:val="22"/>
-          <w:szCs w:val="22"/>
-          <w:lang w:eastAsia="en-GB"/>
+          <w:sz w:val="18"/>
+          <w:szCs w:val="18"/>
+          <w:lang w:eastAsia="en-AU"/>
+        </w:rPr>
+      </w:pPr>
+      <w:r>
+        <w:rPr>
+          <w:rFonts w:ascii="Arial" w:eastAsia="Times New Roman" w:hAnsi="Arial" w:cs="Arial"/>
+          <w:color w:val="000000"/>
+          <w:sz w:val="18"/>
+          <w:szCs w:val="18"/>
+          <w:lang w:eastAsia="en-AU"/>
         </w:rPr>
         <w:t>What problems might arise given your choices above?</w:t>
       </w:r>
@@ -557,86 +1352,289 @@
       <w:pPr>
         <w:numPr>
           <w:ilvl w:val="1"/>
-          <w:numId w:val="3"/>
+          <w:numId w:val="7"/>
         </w:numPr>
         <w:textAlignment w:val="baseline"/>
         <w:rPr>
-          <w:rFonts w:ascii="Arial" w:eastAsia="Times New Roman" w:hAnsi="Arial" w:cs="Arial"/>
-          <w:color w:val="000000"/>
-          <w:sz w:val="22"/>
-          <w:szCs w:val="22"/>
-          <w:lang w:eastAsia="en-GB"/>
-        </w:rPr>
-      </w:pPr>
-      <w:r>
-        <w:rPr>
-          <w:rFonts w:ascii="Arial" w:eastAsia="Times New Roman" w:hAnsi="Arial" w:cs="Arial"/>
-          <w:color w:val="000000"/>
-          <w:sz w:val="22"/>
-          <w:szCs w:val="22"/>
-          <w:lang w:eastAsia="en-GB"/>
+          <w:rFonts w:ascii="Courier New" w:eastAsia="Times New Roman" w:hAnsi="Courier New" w:cs="Courier New"/>
+          <w:color w:val="000000"/>
+          <w:sz w:val="18"/>
+          <w:szCs w:val="18"/>
+          <w:lang w:eastAsia="en-AU"/>
+        </w:rPr>
+      </w:pPr>
+      <w:r>
+        <w:rPr>
+          <w:rFonts w:ascii="Arial" w:eastAsia="Times New Roman" w:hAnsi="Arial" w:cs="Arial"/>
+          <w:color w:val="000000"/>
+          <w:sz w:val="18"/>
+          <w:szCs w:val="18"/>
+          <w:lang w:eastAsia="en-AU"/>
         </w:rPr>
         <w:t>Data may not be clean, the datasets might not come with descriptions of attributes/columns</w:t>
+      </w:r>
+    </w:p>
+    <w:p>
+      <w:pPr>
+        <w:numPr>
+          <w:ilvl w:val="1"/>
+          <w:numId w:val="7"/>
+        </w:numPr>
+        <w:textAlignment w:val="baseline"/>
+        <w:rPr>
+          <w:rFonts w:ascii="Courier New" w:eastAsia="Times New Roman" w:hAnsi="Courier New" w:cs="Courier New"/>
+          <w:color w:val="000000"/>
+          <w:sz w:val="18"/>
+          <w:szCs w:val="18"/>
+          <w:lang w:eastAsia="en-AU"/>
+        </w:rPr>
+      </w:pPr>
+      <w:r>
+        <w:rPr>
+          <w:rFonts w:ascii="Arial" w:eastAsia="Times New Roman" w:hAnsi="Arial" w:cs="Arial"/>
+          <w:color w:val="000000"/>
+          <w:sz w:val="18"/>
+          <w:szCs w:val="18"/>
+          <w:lang w:eastAsia="en-AU"/>
+        </w:rPr>
+        <w:t>A limitation is we can</w:t>
+      </w:r>
+      <w:r>
+        <w:rPr>
+          <w:rFonts w:ascii="Arial" w:eastAsia="Times New Roman" w:hAnsi="Arial" w:cs="Arial"/>
+          <w:color w:val="000000"/>
+          <w:sz w:val="18"/>
+          <w:szCs w:val="18"/>
+          <w:lang w:eastAsia="en-AU"/>
+        </w:rPr>
+        <w:t>’t</w:t>
+      </w:r>
+      <w:r>
+        <w:rPr>
+          <w:rFonts w:ascii="Arial" w:eastAsia="Times New Roman" w:hAnsi="Arial" w:cs="Arial"/>
+          <w:color w:val="000000"/>
+          <w:sz w:val="18"/>
+          <w:szCs w:val="18"/>
+          <w:lang w:eastAsia="en-AU"/>
+        </w:rPr>
+        <w:t xml:space="preserve"> pinpoint the exact weather at exact time</w:t>
+      </w:r>
+      <w:r>
+        <w:rPr>
+          <w:rFonts w:ascii="Arial" w:eastAsia="Times New Roman" w:hAnsi="Arial" w:cs="Arial"/>
+          <w:color w:val="000000"/>
+          <w:sz w:val="18"/>
+          <w:szCs w:val="18"/>
+          <w:lang w:eastAsia="en-AU"/>
+        </w:rPr>
+        <w:t xml:space="preserve"> (daily totals/max’s/averages provided by BOM)</w:t>
+      </w:r>
+    </w:p>
+    <w:p>
+      <w:pPr>
+        <w:numPr>
+          <w:ilvl w:val="1"/>
+          <w:numId w:val="7"/>
+        </w:numPr>
+        <w:textAlignment w:val="baseline"/>
+        <w:rPr>
+          <w:rFonts w:ascii="Courier New" w:eastAsia="Times New Roman" w:hAnsi="Courier New" w:cs="Courier New"/>
+          <w:color w:val="000000"/>
+          <w:sz w:val="18"/>
+          <w:szCs w:val="18"/>
+          <w:lang w:eastAsia="en-AU"/>
+        </w:rPr>
+      </w:pPr>
+      <w:r>
+        <w:rPr>
+          <w:rFonts w:ascii="Arial" w:eastAsia="Times New Roman" w:hAnsi="Arial" w:cs="Arial"/>
+          <w:color w:val="000000"/>
+          <w:sz w:val="18"/>
+          <w:szCs w:val="18"/>
+          <w:lang w:eastAsia="en-AU"/>
+        </w:rPr>
+        <w:t>Limitation that BOM API for current weather only, no historical data. Will need to use select locations (weather stations) for weather analysis using CSV files.</w:t>
       </w:r>
     </w:p>
     <w:p>
       <w:pPr>
         <w:numPr>
           <w:ilvl w:val="0"/>
-          <w:numId w:val="3"/>
+          <w:numId w:val="7"/>
         </w:numPr>
         <w:textAlignment w:val="baseline"/>
         <w:rPr>
           <w:rFonts w:ascii="Arial" w:eastAsia="Times New Roman" w:hAnsi="Arial" w:cs="Arial"/>
           <w:color w:val="000000"/>
-          <w:sz w:val="22"/>
-          <w:szCs w:val="22"/>
-          <w:lang w:eastAsia="en-GB"/>
-        </w:rPr>
-      </w:pPr>
-      <w:r>
-        <w:rPr>
-          <w:rFonts w:ascii="Arial" w:eastAsia="Times New Roman" w:hAnsi="Arial" w:cs="Arial"/>
-          <w:color w:val="000000"/>
-          <w:sz w:val="22"/>
-          <w:szCs w:val="22"/>
-          <w:lang w:eastAsia="en-GB"/>
+          <w:sz w:val="18"/>
+          <w:szCs w:val="18"/>
+          <w:lang w:eastAsia="en-AU"/>
+        </w:rPr>
+      </w:pPr>
+      <w:r>
+        <w:rPr>
+          <w:rFonts w:ascii="Arial" w:eastAsia="Times New Roman" w:hAnsi="Arial" w:cs="Arial"/>
+          <w:color w:val="000000"/>
+          <w:sz w:val="18"/>
+          <w:szCs w:val="18"/>
+          <w:lang w:eastAsia="en-AU"/>
         </w:rPr>
         <w:t>Is your data sufficiently large? </w:t>
+      </w:r>
+    </w:p>
+    <w:p>
+      <w:pPr>
+        <w:numPr>
+          <w:ilvl w:val="1"/>
+          <w:numId w:val="7"/>
+        </w:numPr>
+        <w:textAlignment w:val="baseline"/>
+        <w:rPr>
+          <w:rFonts w:ascii="Courier New" w:eastAsia="Times New Roman" w:hAnsi="Courier New" w:cs="Courier New"/>
+          <w:color w:val="000000"/>
+          <w:sz w:val="18"/>
+          <w:szCs w:val="18"/>
+          <w:lang w:eastAsia="en-AU"/>
+        </w:rPr>
+      </w:pPr>
+      <w:r>
+        <w:rPr>
+          <w:rFonts w:ascii="Arial" w:eastAsia="Times New Roman" w:hAnsi="Arial" w:cs="Arial"/>
+          <w:color w:val="000000"/>
+          <w:sz w:val="18"/>
+          <w:szCs w:val="18"/>
+          <w:lang w:eastAsia="en-AU"/>
+        </w:rPr>
+        <w:t>Yes</w:t>
+      </w:r>
+      <w:r>
+        <w:rPr>
+          <w:rFonts w:ascii="Arial" w:eastAsia="Times New Roman" w:hAnsi="Arial" w:cs="Arial"/>
+          <w:color w:val="000000"/>
+          <w:sz w:val="18"/>
+          <w:szCs w:val="18"/>
+          <w:lang w:eastAsia="en-AU"/>
+        </w:rPr>
+        <w:t>, VicRoads Road Crashes contains 77513 rows</w:t>
+      </w:r>
+    </w:p>
+    <w:p>
+      <w:pPr>
+        <w:numPr>
+          <w:ilvl w:val="1"/>
+          <w:numId w:val="7"/>
+        </w:numPr>
+        <w:textAlignment w:val="baseline"/>
+        <w:rPr>
+          <w:rFonts w:ascii="Courier New" w:eastAsia="Times New Roman" w:hAnsi="Courier New" w:cs="Courier New"/>
+          <w:color w:val="000000"/>
+          <w:sz w:val="18"/>
+          <w:szCs w:val="18"/>
+          <w:lang w:eastAsia="en-AU"/>
+        </w:rPr>
+      </w:pPr>
+      <w:r>
+        <w:rPr>
+          <w:rFonts w:ascii="Arial" w:eastAsia="Times New Roman" w:hAnsi="Arial" w:cs="Arial"/>
+          <w:color w:val="000000"/>
+          <w:sz w:val="18"/>
+          <w:szCs w:val="18"/>
+          <w:lang w:eastAsia="en-AU"/>
+        </w:rPr>
+        <w:t>Yes, BOM data is daily across the required years (2014-2019)</w:t>
       </w:r>
     </w:p>
     <w:p>
       <w:pPr>
         <w:numPr>
           <w:ilvl w:val="0"/>
-          <w:numId w:val="3"/>
+          <w:numId w:val="7"/>
         </w:numPr>
         <w:textAlignment w:val="baseline"/>
         <w:rPr>
           <w:rFonts w:ascii="Arial" w:eastAsia="Times New Roman" w:hAnsi="Arial" w:cs="Arial"/>
           <w:color w:val="000000"/>
-          <w:sz w:val="22"/>
-          <w:szCs w:val="22"/>
-          <w:lang w:eastAsia="en-GB"/>
-        </w:rPr>
-      </w:pPr>
-      <w:r>
-        <w:rPr>
-          <w:rFonts w:ascii="Arial" w:eastAsia="Times New Roman" w:hAnsi="Arial" w:cs="Arial"/>
-          <w:color w:val="000000"/>
-          <w:sz w:val="22"/>
-          <w:szCs w:val="22"/>
-          <w:lang w:eastAsia="en-GB"/>
+          <w:sz w:val="18"/>
+          <w:szCs w:val="18"/>
+          <w:lang w:eastAsia="en-AU"/>
+        </w:rPr>
+      </w:pPr>
+      <w:r>
+        <w:rPr>
+          <w:rFonts w:ascii="Arial" w:eastAsia="Times New Roman" w:hAnsi="Arial" w:cs="Arial"/>
+          <w:color w:val="000000"/>
+          <w:sz w:val="18"/>
+          <w:szCs w:val="18"/>
+          <w:lang w:eastAsia="en-AU"/>
         </w:rPr>
         <w:t>Is your data messy or relatively clean?</w:t>
       </w:r>
     </w:p>
     <w:p>
       <w:pPr>
-        <w:spacing w:after="240"/>
+        <w:numPr>
+          <w:ilvl w:val="1"/>
+          <w:numId w:val="7"/>
+        </w:numPr>
+        <w:textAlignment w:val="baseline"/>
+        <w:rPr>
+          <w:rFonts w:ascii="Courier New" w:eastAsia="Times New Roman" w:hAnsi="Courier New" w:cs="Courier New"/>
+          <w:color w:val="000000"/>
+          <w:sz w:val="18"/>
+          <w:szCs w:val="18"/>
+          <w:lang w:eastAsia="en-AU"/>
+        </w:rPr>
+      </w:pPr>
+      <w:r>
+        <w:rPr>
+          <w:rFonts w:ascii="Arial" w:eastAsia="Times New Roman" w:hAnsi="Arial" w:cs="Arial"/>
+          <w:color w:val="000000"/>
+          <w:sz w:val="18"/>
+          <w:szCs w:val="18"/>
+          <w:lang w:eastAsia="en-AU"/>
+        </w:rPr>
+        <w:t>Relatively clean</w:t>
+      </w:r>
+      <w:r>
+        <w:rPr>
+          <w:rFonts w:ascii="Arial" w:eastAsia="Times New Roman" w:hAnsi="Arial" w:cs="Arial"/>
+          <w:color w:val="000000"/>
+          <w:sz w:val="18"/>
+          <w:szCs w:val="18"/>
+          <w:lang w:eastAsia="en-AU"/>
+        </w:rPr>
+        <w:t xml:space="preserve"> – except for </w:t>
+      </w:r>
+      <w:proofErr w:type="spellStart"/>
+      <w:r>
+        <w:rPr>
+          <w:rFonts w:ascii="Arial" w:eastAsia="Times New Roman" w:hAnsi="Arial" w:cs="Arial"/>
+          <w:color w:val="000000"/>
+          <w:sz w:val="18"/>
+          <w:szCs w:val="18"/>
+          <w:lang w:eastAsia="en-AU"/>
+        </w:rPr>
+        <w:t>NaN</w:t>
+      </w:r>
+      <w:proofErr w:type="spellEnd"/>
+      <w:r>
+        <w:rPr>
+          <w:rFonts w:ascii="Arial" w:eastAsia="Times New Roman" w:hAnsi="Arial" w:cs="Arial"/>
+          <w:color w:val="000000"/>
+          <w:sz w:val="18"/>
+          <w:szCs w:val="18"/>
+          <w:lang w:eastAsia="en-AU"/>
+        </w:rPr>
+        <w:t xml:space="preserve"> to reconcile.</w:t>
+      </w:r>
+    </w:p>
+    <w:p>
+      <w:pPr>
         <w:rPr>
           <w:rFonts w:ascii="Times New Roman" w:eastAsia="Times New Roman" w:hAnsi="Times New Roman" w:cs="Times New Roman"/>
-          <w:lang w:eastAsia="en-GB"/>
+          <w:sz w:val="18"/>
+          <w:szCs w:val="18"/>
+          <w:lang w:eastAsia="en-AU"/>
         </w:rPr>
       </w:pPr>
     </w:p>
@@ -644,7 +1642,9 @@
       <w:pPr>
         <w:rPr>
           <w:rFonts w:ascii="Times New Roman" w:eastAsia="Times New Roman" w:hAnsi="Times New Roman" w:cs="Times New Roman"/>
-          <w:lang w:eastAsia="en-GB"/>
+          <w:sz w:val="18"/>
+          <w:szCs w:val="18"/>
+          <w:lang w:eastAsia="en-AU"/>
         </w:rPr>
       </w:pPr>
       <w:r>
@@ -653,9 +1653,9 @@
           <w:b/>
           <w:bCs/>
           <w:color w:val="000000"/>
-          <w:sz w:val="22"/>
-          <w:szCs w:val="22"/>
-          <w:lang w:eastAsia="en-GB"/>
+          <w:sz w:val="18"/>
+          <w:szCs w:val="18"/>
+          <w:lang w:eastAsia="en-AU"/>
         </w:rPr>
         <w:t>Rough breakdown of tasks</w:t>
       </w:r>
@@ -664,24 +1664,24 @@
       <w:pPr>
         <w:numPr>
           <w:ilvl w:val="0"/>
-          <w:numId w:val="4"/>
+          <w:numId w:val="8"/>
         </w:numPr>
         <w:textAlignment w:val="baseline"/>
         <w:rPr>
           <w:rFonts w:ascii="Arial" w:eastAsia="Times New Roman" w:hAnsi="Arial" w:cs="Arial"/>
           <w:color w:val="000000"/>
-          <w:sz w:val="22"/>
-          <w:szCs w:val="22"/>
-          <w:lang w:eastAsia="en-GB"/>
-        </w:rPr>
-      </w:pPr>
-      <w:r>
-        <w:rPr>
-          <w:rFonts w:ascii="Arial" w:eastAsia="Times New Roman" w:hAnsi="Arial" w:cs="Arial"/>
-          <w:color w:val="000000"/>
-          <w:sz w:val="22"/>
-          <w:szCs w:val="22"/>
-          <w:lang w:eastAsia="en-GB"/>
+          <w:sz w:val="18"/>
+          <w:szCs w:val="18"/>
+          <w:lang w:eastAsia="en-AU"/>
+        </w:rPr>
+      </w:pPr>
+      <w:r>
+        <w:rPr>
+          <w:rFonts w:ascii="Arial" w:eastAsia="Times New Roman" w:hAnsi="Arial" w:cs="Arial"/>
+          <w:color w:val="000000"/>
+          <w:sz w:val="18"/>
+          <w:szCs w:val="18"/>
+          <w:lang w:eastAsia="en-AU"/>
         </w:rPr>
         <w:t>Who will be doing what?</w:t>
       </w:r>
@@ -690,26 +1690,238 @@
       <w:pPr>
         <w:numPr>
           <w:ilvl w:val="0"/>
-          <w:numId w:val="4"/>
+          <w:numId w:val="8"/>
         </w:numPr>
         <w:textAlignment w:val="baseline"/>
         <w:rPr>
           <w:rFonts w:ascii="Arial" w:eastAsia="Times New Roman" w:hAnsi="Arial" w:cs="Arial"/>
           <w:color w:val="000000"/>
-          <w:sz w:val="22"/>
-          <w:szCs w:val="22"/>
-          <w:lang w:eastAsia="en-GB"/>
-        </w:rPr>
-      </w:pPr>
-      <w:r>
-        <w:rPr>
-          <w:rFonts w:ascii="Arial" w:eastAsia="Times New Roman" w:hAnsi="Arial" w:cs="Arial"/>
-          <w:color w:val="000000"/>
-          <w:sz w:val="22"/>
-          <w:szCs w:val="22"/>
-          <w:lang w:eastAsia="en-GB"/>
+          <w:sz w:val="18"/>
+          <w:szCs w:val="18"/>
+          <w:lang w:eastAsia="en-AU"/>
+        </w:rPr>
+      </w:pPr>
+      <w:r>
+        <w:rPr>
+          <w:rFonts w:ascii="Arial" w:eastAsia="Times New Roman" w:hAnsi="Arial" w:cs="Arial"/>
+          <w:color w:val="000000"/>
+          <w:sz w:val="18"/>
+          <w:szCs w:val="18"/>
+          <w:lang w:eastAsia="en-AU"/>
         </w:rPr>
         <w:t>What tasks can you divide between team members?</w:t>
+      </w:r>
+    </w:p>
+    <w:p>
+      <w:pPr>
+        <w:numPr>
+          <w:ilvl w:val="1"/>
+          <w:numId w:val="8"/>
+        </w:numPr>
+        <w:textAlignment w:val="baseline"/>
+        <w:rPr>
+          <w:rFonts w:ascii="Courier New" w:eastAsia="Times New Roman" w:hAnsi="Courier New" w:cs="Courier New"/>
+          <w:color w:val="000000"/>
+          <w:sz w:val="18"/>
+          <w:szCs w:val="18"/>
+          <w:lang w:eastAsia="en-AU"/>
+        </w:rPr>
+      </w:pPr>
+      <w:r>
+        <w:rPr>
+          <w:rFonts w:ascii="Arial" w:eastAsia="Times New Roman" w:hAnsi="Arial" w:cs="Arial"/>
+          <w:color w:val="000000"/>
+          <w:sz w:val="18"/>
+          <w:szCs w:val="18"/>
+          <w:lang w:eastAsia="en-AU"/>
+        </w:rPr>
+        <w:t>Clean data sets as a group (so all agree/understand data sets)</w:t>
+      </w:r>
+    </w:p>
+    <w:p>
+      <w:pPr>
+        <w:numPr>
+          <w:ilvl w:val="1"/>
+          <w:numId w:val="8"/>
+        </w:numPr>
+        <w:textAlignment w:val="baseline"/>
+        <w:rPr>
+          <w:rFonts w:ascii="Courier New" w:eastAsia="Times New Roman" w:hAnsi="Courier New" w:cs="Courier New"/>
+          <w:color w:val="000000"/>
+          <w:sz w:val="18"/>
+          <w:szCs w:val="18"/>
+          <w:lang w:eastAsia="en-AU"/>
+        </w:rPr>
+      </w:pPr>
+      <w:r>
+        <w:rPr>
+          <w:rFonts w:ascii="Arial" w:eastAsia="Times New Roman" w:hAnsi="Arial" w:cs="Arial"/>
+          <w:color w:val="000000"/>
+          <w:sz w:val="18"/>
+          <w:szCs w:val="18"/>
+          <w:lang w:eastAsia="en-AU"/>
+        </w:rPr>
+        <w:t>Split graphs/questions</w:t>
+      </w:r>
+    </w:p>
+    <w:p>
+      <w:pPr>
+        <w:numPr>
+          <w:ilvl w:val="1"/>
+          <w:numId w:val="8"/>
+        </w:numPr>
+        <w:textAlignment w:val="baseline"/>
+        <w:rPr>
+          <w:rFonts w:ascii="Courier New" w:eastAsia="Times New Roman" w:hAnsi="Courier New" w:cs="Courier New"/>
+          <w:color w:val="000000"/>
+          <w:sz w:val="18"/>
+          <w:szCs w:val="18"/>
+          <w:lang w:eastAsia="en-AU"/>
+        </w:rPr>
+      </w:pPr>
+      <w:r>
+        <w:rPr>
+          <w:rFonts w:ascii="Arial" w:eastAsia="Times New Roman" w:hAnsi="Arial" w:cs="Arial"/>
+          <w:color w:val="000000"/>
+          <w:sz w:val="18"/>
+          <w:szCs w:val="18"/>
+          <w:lang w:eastAsia="en-AU"/>
+        </w:rPr>
+        <w:t>Repo: Marcus + All</w:t>
+      </w:r>
+    </w:p>
+    <w:p>
+      <w:pPr>
+        <w:numPr>
+          <w:ilvl w:val="1"/>
+          <w:numId w:val="8"/>
+        </w:numPr>
+        <w:textAlignment w:val="baseline"/>
+        <w:rPr>
+          <w:rFonts w:ascii="Courier New" w:eastAsia="Times New Roman" w:hAnsi="Courier New" w:cs="Courier New"/>
+          <w:color w:val="000000"/>
+          <w:sz w:val="18"/>
+          <w:szCs w:val="18"/>
+          <w:lang w:eastAsia="en-AU"/>
+        </w:rPr>
+      </w:pPr>
+      <w:r>
+        <w:rPr>
+          <w:rFonts w:ascii="Arial" w:eastAsia="Times New Roman" w:hAnsi="Arial" w:cs="Arial"/>
+          <w:color w:val="000000"/>
+          <w:sz w:val="18"/>
+          <w:szCs w:val="18"/>
+          <w:lang w:eastAsia="en-AU"/>
+        </w:rPr>
+        <w:t>Initial Data analysis: Ivana + All</w:t>
+      </w:r>
+    </w:p>
+    <w:p>
+      <w:pPr>
+        <w:numPr>
+          <w:ilvl w:val="1"/>
+          <w:numId w:val="8"/>
+        </w:numPr>
+        <w:textAlignment w:val="baseline"/>
+        <w:rPr>
+          <w:rFonts w:ascii="Courier New" w:eastAsia="Times New Roman" w:hAnsi="Courier New" w:cs="Courier New"/>
+          <w:color w:val="000000"/>
+          <w:sz w:val="18"/>
+          <w:szCs w:val="18"/>
+          <w:lang w:eastAsia="en-AU"/>
+        </w:rPr>
+      </w:pPr>
+      <w:r>
+        <w:rPr>
+          <w:rFonts w:ascii="Arial" w:eastAsia="Times New Roman" w:hAnsi="Arial" w:cs="Arial"/>
+          <w:color w:val="000000"/>
+          <w:sz w:val="18"/>
+          <w:szCs w:val="18"/>
+          <w:lang w:eastAsia="en-AU"/>
+        </w:rPr>
+        <w:t xml:space="preserve">Code </w:t>
+      </w:r>
+      <w:proofErr w:type="gramStart"/>
+      <w:r>
+        <w:rPr>
+          <w:rFonts w:ascii="Arial" w:eastAsia="Times New Roman" w:hAnsi="Arial" w:cs="Arial"/>
+          <w:color w:val="000000"/>
+          <w:sz w:val="18"/>
+          <w:szCs w:val="18"/>
+          <w:lang w:eastAsia="en-AU"/>
+        </w:rPr>
+        <w:t>Review :</w:t>
+      </w:r>
+      <w:proofErr w:type="gramEnd"/>
+      <w:r>
+        <w:rPr>
+          <w:rFonts w:ascii="Arial" w:eastAsia="Times New Roman" w:hAnsi="Arial" w:cs="Arial"/>
+          <w:color w:val="000000"/>
+          <w:sz w:val="18"/>
+          <w:szCs w:val="18"/>
+          <w:lang w:eastAsia="en-AU"/>
+        </w:rPr>
+        <w:t xml:space="preserve"> Tamer + All</w:t>
+      </w:r>
+    </w:p>
+    <w:p>
+      <w:pPr>
+        <w:numPr>
+          <w:ilvl w:val="1"/>
+          <w:numId w:val="8"/>
+        </w:numPr>
+        <w:textAlignment w:val="baseline"/>
+        <w:rPr>
+          <w:rFonts w:ascii="Courier New" w:eastAsia="Times New Roman" w:hAnsi="Courier New" w:cs="Courier New"/>
+          <w:color w:val="000000"/>
+          <w:sz w:val="18"/>
+          <w:szCs w:val="18"/>
+          <w:lang w:eastAsia="en-AU"/>
+        </w:rPr>
+      </w:pPr>
+      <w:proofErr w:type="gramStart"/>
+      <w:r>
+        <w:rPr>
+          <w:rFonts w:ascii="Arial" w:eastAsia="Times New Roman" w:hAnsi="Arial" w:cs="Arial"/>
+          <w:color w:val="000000"/>
+          <w:sz w:val="18"/>
+          <w:szCs w:val="18"/>
+          <w:lang w:eastAsia="en-AU"/>
+        </w:rPr>
+        <w:t>Presentation :</w:t>
+      </w:r>
+      <w:proofErr w:type="gramEnd"/>
+      <w:r>
+        <w:rPr>
+          <w:rFonts w:ascii="Arial" w:eastAsia="Times New Roman" w:hAnsi="Arial" w:cs="Arial"/>
+          <w:color w:val="000000"/>
+          <w:sz w:val="18"/>
+          <w:szCs w:val="18"/>
+          <w:lang w:eastAsia="en-AU"/>
+        </w:rPr>
+        <w:t xml:space="preserve"> </w:t>
+      </w:r>
+      <w:proofErr w:type="spellStart"/>
+      <w:r>
+        <w:rPr>
+          <w:rFonts w:ascii="Arial" w:eastAsia="Times New Roman" w:hAnsi="Arial" w:cs="Arial"/>
+          <w:color w:val="000000"/>
+          <w:sz w:val="18"/>
+          <w:szCs w:val="18"/>
+          <w:lang w:eastAsia="en-AU"/>
+        </w:rPr>
+        <w:t>Sanuli</w:t>
+      </w:r>
+      <w:proofErr w:type="spellEnd"/>
+      <w:r>
+        <w:rPr>
+          <w:rFonts w:ascii="Arial" w:eastAsia="Times New Roman" w:hAnsi="Arial" w:cs="Arial"/>
+          <w:color w:val="000000"/>
+          <w:sz w:val="18"/>
+          <w:szCs w:val="18"/>
+          <w:lang w:eastAsia="en-AU"/>
+        </w:rPr>
+        <w:t xml:space="preserve"> + All</w:t>
       </w:r>
     </w:p>
     <w:p/>
@@ -726,6 +1938,155 @@
 <file path=word/numbering.xml><?xml version="1.0" encoding="utf-8"?>
 <w:numbering xmlns:wpc="http://schemas.microsoft.com/office/word/2010/wordprocessingCanvas" xmlns:cx="http://schemas.microsoft.com/office/drawing/2014/chartex" xmlns:cx1="http://schemas.microsoft.com/office/drawing/2015/9/8/chartex" xmlns:cx2="http://schemas.microsoft.com/office/drawing/2015/10/21/chartex" xmlns:cx3="http://schemas.microsoft.com/office/drawing/2016/5/9/chartex" xmlns:cx4="http://schemas.microsoft.com/office/drawing/2016/5/10/chartex" xmlns:cx5="http://schemas.microsoft.com/office/drawing/2016/5/11/chartex" xmlns:cx6="http://schemas.microsoft.com/office/drawing/2016/5/12/chartex" xmlns:cx7="http://schemas.microsoft.com/office/drawing/2016/5/13/chartex" xmlns:cx8="http://schemas.microsoft.com/office/drawing/2016/5/14/chartex" xmlns:mc="http://schemas.openxmlformats.org/markup-compatibility/2006" xmlns:aink="http://schemas.microsoft.com/office/drawing/2016/ink" xmlns:am3d="http://schemas.microsoft.com/office/drawing/2017/model3d" xmlns:o="urn:schemas-microsoft-com:office:office" xmlns:r="http://schemas.openxmlformats.org/officeDocument/2006/relationships" xmlns:m="http://schemas.openxmlformats.org/officeDocument/2006/math" xmlns:v="urn:schemas-microsoft-com:vml" xmlns:wp14="http://schemas.microsoft.com/office/word/2010/wordprocessingDrawing" xmlns:wp="http://schemas.openxmlformats.org/drawingml/2006/wordprocessingDrawing" xmlns:w10="urn:schemas-microsoft-com:office:word" xmlns:w="http://schemas.openxmlformats.org/wordprocessingml/2006/main" xmlns:w14="http://schemas.microsoft.com/office/word/2010/wordml" xmlns:w15="http://schemas.microsoft.com/office/word/2012/wordml" xmlns:w16cex="http://schemas.microsoft.com/office/word/2018/wordml/cex" xmlns:w16cid="http://schemas.microsoft.com/office/word/2016/wordml/cid" xmlns:w16="http://schemas.microsoft.com/office/word/2018/wordml" xmlns:w16sdtdh="http://schemas.microsoft.com/office/word/2020/wordml/sdtdatahash" xmlns:w16se="http://schemas.microsoft.com/office/word/2015/wordml/symex" xmlns:wpg="http://schemas.microsoft.com/office/word/2010/wordprocessingGroup" xmlns:wpi="http://schemas.microsoft.com/office/word/2010/wordprocessingInk" xmlns:wne="http://schemas.microsoft.com/office/word/2006/wordml" xmlns:wps="http://schemas.microsoft.com/office/word/2010/wordprocessingShape" mc:Ignorable="w14 w15 w16se w16cid w16 w16cex w16sdtdh wp14">
   <w:abstractNum w:abstractNumId="0" w15:restartNumberingAfterBreak="0">
+    <w:nsid w:val="02E8351A"/>
+    <w:multiLevelType w:val="multilevel"/>
+    <w:tmpl w:val="B914BA90"/>
+    <w:lvl w:ilvl="0">
+      <w:start w:val="1"/>
+      <w:numFmt w:val="bullet"/>
+      <w:lvlText w:val=""/>
+      <w:lvlJc w:val="left"/>
+      <w:pPr>
+        <w:tabs>
+          <w:tab w:val="num" w:pos="720"/>
+        </w:tabs>
+        <w:ind w:left="720" w:hanging="360"/>
+      </w:pPr>
+      <w:rPr>
+        <w:rFonts w:ascii="Symbol" w:hAnsi="Symbol" w:hint="default"/>
+        <w:sz w:val="20"/>
+      </w:rPr>
+    </w:lvl>
+    <w:lvl w:ilvl="1">
+      <w:start w:val="1"/>
+      <w:numFmt w:val="bullet"/>
+      <w:lvlText w:val="o"/>
+      <w:lvlJc w:val="left"/>
+      <w:pPr>
+        <w:tabs>
+          <w:tab w:val="num" w:pos="1440"/>
+        </w:tabs>
+        <w:ind w:left="1440" w:hanging="360"/>
+      </w:pPr>
+      <w:rPr>
+        <w:rFonts w:ascii="Courier New" w:hAnsi="Courier New" w:hint="default"/>
+        <w:sz w:val="20"/>
+      </w:rPr>
+    </w:lvl>
+    <w:lvl w:ilvl="2" w:tentative="1">
+      <w:start w:val="1"/>
+      <w:numFmt w:val="bullet"/>
+      <w:lvlText w:val=""/>
+      <w:lvlJc w:val="left"/>
+      <w:pPr>
+        <w:tabs>
+          <w:tab w:val="num" w:pos="2160"/>
+        </w:tabs>
+        <w:ind w:left="2160" w:hanging="360"/>
+      </w:pPr>
+      <w:rPr>
+        <w:rFonts w:ascii="Wingdings" w:hAnsi="Wingdings" w:hint="default"/>
+        <w:sz w:val="20"/>
+      </w:rPr>
+    </w:lvl>
+    <w:lvl w:ilvl="3" w:tentative="1">
+      <w:start w:val="1"/>
+      <w:numFmt w:val="bullet"/>
+      <w:lvlText w:val=""/>
+      <w:lvlJc w:val="left"/>
+      <w:pPr>
+        <w:tabs>
+          <w:tab w:val="num" w:pos="2880"/>
+        </w:tabs>
+        <w:ind w:left="2880" w:hanging="360"/>
+      </w:pPr>
+      <w:rPr>
+        <w:rFonts w:ascii="Wingdings" w:hAnsi="Wingdings" w:hint="default"/>
+        <w:sz w:val="20"/>
+      </w:rPr>
+    </w:lvl>
+    <w:lvl w:ilvl="4" w:tentative="1">
+      <w:start w:val="1"/>
+      <w:numFmt w:val="bullet"/>
+      <w:lvlText w:val=""/>
+      <w:lvlJc w:val="left"/>
+      <w:pPr>
+        <w:tabs>
+          <w:tab w:val="num" w:pos="3600"/>
+        </w:tabs>
+        <w:ind w:left="3600" w:hanging="360"/>
+      </w:pPr>
+      <w:rPr>
+        <w:rFonts w:ascii="Wingdings" w:hAnsi="Wingdings" w:hint="default"/>
+        <w:sz w:val="20"/>
+      </w:rPr>
+    </w:lvl>
+    <w:lvl w:ilvl="5" w:tentative="1">
+      <w:start w:val="1"/>
+      <w:numFmt w:val="bullet"/>
+      <w:lvlText w:val=""/>
+      <w:lvlJc w:val="left"/>
+      <w:pPr>
+        <w:tabs>
+          <w:tab w:val="num" w:pos="4320"/>
+        </w:tabs>
+        <w:ind w:left="4320" w:hanging="360"/>
+      </w:pPr>
+      <w:rPr>
+        <w:rFonts w:ascii="Wingdings" w:hAnsi="Wingdings" w:hint="default"/>
+        <w:sz w:val="20"/>
+      </w:rPr>
+    </w:lvl>
+    <w:lvl w:ilvl="6" w:tentative="1">
+      <w:start w:val="1"/>
+      <w:numFmt w:val="bullet"/>
+      <w:lvlText w:val=""/>
+      <w:lvlJc w:val="left"/>
+      <w:pPr>
+        <w:tabs>
+          <w:tab w:val="num" w:pos="5040"/>
+        </w:tabs>
+        <w:ind w:left="5040" w:hanging="360"/>
+      </w:pPr>
+      <w:rPr>
+        <w:rFonts w:ascii="Wingdings" w:hAnsi="Wingdings" w:hint="default"/>
+        <w:sz w:val="20"/>
+      </w:rPr>
+    </w:lvl>
+    <w:lvl w:ilvl="7" w:tentative="1">
+      <w:start w:val="1"/>
+      <w:numFmt w:val="bullet"/>
+      <w:lvlText w:val=""/>
+      <w:lvlJc w:val="left"/>
+      <w:pPr>
+        <w:tabs>
+          <w:tab w:val="num" w:pos="5760"/>
+        </w:tabs>
+        <w:ind w:left="5760" w:hanging="360"/>
+      </w:pPr>
+      <w:rPr>
+        <w:rFonts w:ascii="Wingdings" w:hAnsi="Wingdings" w:hint="default"/>
+        <w:sz w:val="20"/>
+      </w:rPr>
+    </w:lvl>
+    <w:lvl w:ilvl="8" w:tentative="1">
+      <w:start w:val="1"/>
+      <w:numFmt w:val="bullet"/>
+      <w:lvlText w:val=""/>
+      <w:lvlJc w:val="left"/>
+      <w:pPr>
+        <w:tabs>
+          <w:tab w:val="num" w:pos="6480"/>
+        </w:tabs>
+        <w:ind w:left="6480" w:hanging="360"/>
+      </w:pPr>
+      <w:rPr>
+        <w:rFonts w:ascii="Wingdings" w:hAnsi="Wingdings" w:hint="default"/>
+        <w:sz w:val="20"/>
+      </w:rPr>
+    </w:lvl>
+  </w:abstractNum>
+  <w:abstractNum w:abstractNumId="1" w15:restartNumberingAfterBreak="0">
     <w:nsid w:val="08CD5CC0"/>
     <w:multiLevelType w:val="multilevel"/>
     <w:tmpl w:val="F382806E"/>
@@ -874,7 +2235,454 @@
       </w:rPr>
     </w:lvl>
   </w:abstractNum>
-  <w:abstractNum w:abstractNumId="1" w15:restartNumberingAfterBreak="0">
+  <w:abstractNum w:abstractNumId="2" w15:restartNumberingAfterBreak="0">
+    <w:nsid w:val="119247AA"/>
+    <w:multiLevelType w:val="multilevel"/>
+    <w:tmpl w:val="098E0C46"/>
+    <w:lvl w:ilvl="0">
+      <w:start w:val="1"/>
+      <w:numFmt w:val="bullet"/>
+      <w:lvlText w:val=""/>
+      <w:lvlJc w:val="left"/>
+      <w:pPr>
+        <w:tabs>
+          <w:tab w:val="num" w:pos="720"/>
+        </w:tabs>
+        <w:ind w:left="720" w:hanging="360"/>
+      </w:pPr>
+      <w:rPr>
+        <w:rFonts w:ascii="Symbol" w:hAnsi="Symbol" w:hint="default"/>
+        <w:sz w:val="20"/>
+      </w:rPr>
+    </w:lvl>
+    <w:lvl w:ilvl="1" w:tentative="1">
+      <w:start w:val="1"/>
+      <w:numFmt w:val="bullet"/>
+      <w:lvlText w:val="o"/>
+      <w:lvlJc w:val="left"/>
+      <w:pPr>
+        <w:tabs>
+          <w:tab w:val="num" w:pos="1440"/>
+        </w:tabs>
+        <w:ind w:left="1440" w:hanging="360"/>
+      </w:pPr>
+      <w:rPr>
+        <w:rFonts w:ascii="Courier New" w:hAnsi="Courier New" w:hint="default"/>
+        <w:sz w:val="20"/>
+      </w:rPr>
+    </w:lvl>
+    <w:lvl w:ilvl="2" w:tentative="1">
+      <w:start w:val="1"/>
+      <w:numFmt w:val="bullet"/>
+      <w:lvlText w:val=""/>
+      <w:lvlJc w:val="left"/>
+      <w:pPr>
+        <w:tabs>
+          <w:tab w:val="num" w:pos="2160"/>
+        </w:tabs>
+        <w:ind w:left="2160" w:hanging="360"/>
+      </w:pPr>
+      <w:rPr>
+        <w:rFonts w:ascii="Wingdings" w:hAnsi="Wingdings" w:hint="default"/>
+        <w:sz w:val="20"/>
+      </w:rPr>
+    </w:lvl>
+    <w:lvl w:ilvl="3" w:tentative="1">
+      <w:start w:val="1"/>
+      <w:numFmt w:val="bullet"/>
+      <w:lvlText w:val=""/>
+      <w:lvlJc w:val="left"/>
+      <w:pPr>
+        <w:tabs>
+          <w:tab w:val="num" w:pos="2880"/>
+        </w:tabs>
+        <w:ind w:left="2880" w:hanging="360"/>
+      </w:pPr>
+      <w:rPr>
+        <w:rFonts w:ascii="Wingdings" w:hAnsi="Wingdings" w:hint="default"/>
+        <w:sz w:val="20"/>
+      </w:rPr>
+    </w:lvl>
+    <w:lvl w:ilvl="4" w:tentative="1">
+      <w:start w:val="1"/>
+      <w:numFmt w:val="bullet"/>
+      <w:lvlText w:val=""/>
+      <w:lvlJc w:val="left"/>
+      <w:pPr>
+        <w:tabs>
+          <w:tab w:val="num" w:pos="3600"/>
+        </w:tabs>
+        <w:ind w:left="3600" w:hanging="360"/>
+      </w:pPr>
+      <w:rPr>
+        <w:rFonts w:ascii="Wingdings" w:hAnsi="Wingdings" w:hint="default"/>
+        <w:sz w:val="20"/>
+      </w:rPr>
+    </w:lvl>
+    <w:lvl w:ilvl="5" w:tentative="1">
+      <w:start w:val="1"/>
+      <w:numFmt w:val="bullet"/>
+      <w:lvlText w:val=""/>
+      <w:lvlJc w:val="left"/>
+      <w:pPr>
+        <w:tabs>
+          <w:tab w:val="num" w:pos="4320"/>
+        </w:tabs>
+        <w:ind w:left="4320" w:hanging="360"/>
+      </w:pPr>
+      <w:rPr>
+        <w:rFonts w:ascii="Wingdings" w:hAnsi="Wingdings" w:hint="default"/>
+        <w:sz w:val="20"/>
+      </w:rPr>
+    </w:lvl>
+    <w:lvl w:ilvl="6" w:tentative="1">
+      <w:start w:val="1"/>
+      <w:numFmt w:val="bullet"/>
+      <w:lvlText w:val=""/>
+      <w:lvlJc w:val="left"/>
+      <w:pPr>
+        <w:tabs>
+          <w:tab w:val="num" w:pos="5040"/>
+        </w:tabs>
+        <w:ind w:left="5040" w:hanging="360"/>
+      </w:pPr>
+      <w:rPr>
+        <w:rFonts w:ascii="Wingdings" w:hAnsi="Wingdings" w:hint="default"/>
+        <w:sz w:val="20"/>
+      </w:rPr>
+    </w:lvl>
+    <w:lvl w:ilvl="7" w:tentative="1">
+      <w:start w:val="1"/>
+      <w:numFmt w:val="bullet"/>
+      <w:lvlText w:val=""/>
+      <w:lvlJc w:val="left"/>
+      <w:pPr>
+        <w:tabs>
+          <w:tab w:val="num" w:pos="5760"/>
+        </w:tabs>
+        <w:ind w:left="5760" w:hanging="360"/>
+      </w:pPr>
+      <w:rPr>
+        <w:rFonts w:ascii="Wingdings" w:hAnsi="Wingdings" w:hint="default"/>
+        <w:sz w:val="20"/>
+      </w:rPr>
+    </w:lvl>
+    <w:lvl w:ilvl="8" w:tentative="1">
+      <w:start w:val="1"/>
+      <w:numFmt w:val="bullet"/>
+      <w:lvlText w:val=""/>
+      <w:lvlJc w:val="left"/>
+      <w:pPr>
+        <w:tabs>
+          <w:tab w:val="num" w:pos="6480"/>
+        </w:tabs>
+        <w:ind w:left="6480" w:hanging="360"/>
+      </w:pPr>
+      <w:rPr>
+        <w:rFonts w:ascii="Wingdings" w:hAnsi="Wingdings" w:hint="default"/>
+        <w:sz w:val="20"/>
+      </w:rPr>
+    </w:lvl>
+  </w:abstractNum>
+  <w:abstractNum w:abstractNumId="3" w15:restartNumberingAfterBreak="0">
+    <w:nsid w:val="203B252C"/>
+    <w:multiLevelType w:val="multilevel"/>
+    <w:tmpl w:val="9D7AF332"/>
+    <w:lvl w:ilvl="0">
+      <w:start w:val="1"/>
+      <w:numFmt w:val="bullet"/>
+      <w:lvlText w:val=""/>
+      <w:lvlJc w:val="left"/>
+      <w:pPr>
+        <w:tabs>
+          <w:tab w:val="num" w:pos="720"/>
+        </w:tabs>
+        <w:ind w:left="720" w:hanging="360"/>
+      </w:pPr>
+      <w:rPr>
+        <w:rFonts w:ascii="Symbol" w:hAnsi="Symbol" w:hint="default"/>
+        <w:sz w:val="20"/>
+      </w:rPr>
+    </w:lvl>
+    <w:lvl w:ilvl="1">
+      <w:start w:val="1"/>
+      <w:numFmt w:val="bullet"/>
+      <w:lvlText w:val="o"/>
+      <w:lvlJc w:val="left"/>
+      <w:pPr>
+        <w:tabs>
+          <w:tab w:val="num" w:pos="1440"/>
+        </w:tabs>
+        <w:ind w:left="1440" w:hanging="360"/>
+      </w:pPr>
+      <w:rPr>
+        <w:rFonts w:ascii="Courier New" w:hAnsi="Courier New" w:hint="default"/>
+        <w:sz w:val="20"/>
+      </w:rPr>
+    </w:lvl>
+    <w:lvl w:ilvl="2" w:tentative="1">
+      <w:start w:val="1"/>
+      <w:numFmt w:val="bullet"/>
+      <w:lvlText w:val=""/>
+      <w:lvlJc w:val="left"/>
+      <w:pPr>
+        <w:tabs>
+          <w:tab w:val="num" w:pos="2160"/>
+        </w:tabs>
+        <w:ind w:left="2160" w:hanging="360"/>
+      </w:pPr>
+      <w:rPr>
+        <w:rFonts w:ascii="Wingdings" w:hAnsi="Wingdings" w:hint="default"/>
+        <w:sz w:val="20"/>
+      </w:rPr>
+    </w:lvl>
+    <w:lvl w:ilvl="3" w:tentative="1">
+      <w:start w:val="1"/>
+      <w:numFmt w:val="bullet"/>
+      <w:lvlText w:val=""/>
+      <w:lvlJc w:val="left"/>
+      <w:pPr>
+        <w:tabs>
+          <w:tab w:val="num" w:pos="2880"/>
+        </w:tabs>
+        <w:ind w:left="2880" w:hanging="360"/>
+      </w:pPr>
+      <w:rPr>
+        <w:rFonts w:ascii="Wingdings" w:hAnsi="Wingdings" w:hint="default"/>
+        <w:sz w:val="20"/>
+      </w:rPr>
+    </w:lvl>
+    <w:lvl w:ilvl="4" w:tentative="1">
+      <w:start w:val="1"/>
+      <w:numFmt w:val="bullet"/>
+      <w:lvlText w:val=""/>
+      <w:lvlJc w:val="left"/>
+      <w:pPr>
+        <w:tabs>
+          <w:tab w:val="num" w:pos="3600"/>
+        </w:tabs>
+        <w:ind w:left="3600" w:hanging="360"/>
+      </w:pPr>
+      <w:rPr>
+        <w:rFonts w:ascii="Wingdings" w:hAnsi="Wingdings" w:hint="default"/>
+        <w:sz w:val="20"/>
+      </w:rPr>
+    </w:lvl>
+    <w:lvl w:ilvl="5" w:tentative="1">
+      <w:start w:val="1"/>
+      <w:numFmt w:val="bullet"/>
+      <w:lvlText w:val=""/>
+      <w:lvlJc w:val="left"/>
+      <w:pPr>
+        <w:tabs>
+          <w:tab w:val="num" w:pos="4320"/>
+        </w:tabs>
+        <w:ind w:left="4320" w:hanging="360"/>
+      </w:pPr>
+      <w:rPr>
+        <w:rFonts w:ascii="Wingdings" w:hAnsi="Wingdings" w:hint="default"/>
+        <w:sz w:val="20"/>
+      </w:rPr>
+    </w:lvl>
+    <w:lvl w:ilvl="6" w:tentative="1">
+      <w:start w:val="1"/>
+      <w:numFmt w:val="bullet"/>
+      <w:lvlText w:val=""/>
+      <w:lvlJc w:val="left"/>
+      <w:pPr>
+        <w:tabs>
+          <w:tab w:val="num" w:pos="5040"/>
+        </w:tabs>
+        <w:ind w:left="5040" w:hanging="360"/>
+      </w:pPr>
+      <w:rPr>
+        <w:rFonts w:ascii="Wingdings" w:hAnsi="Wingdings" w:hint="default"/>
+        <w:sz w:val="20"/>
+      </w:rPr>
+    </w:lvl>
+    <w:lvl w:ilvl="7" w:tentative="1">
+      <w:start w:val="1"/>
+      <w:numFmt w:val="bullet"/>
+      <w:lvlText w:val=""/>
+      <w:lvlJc w:val="left"/>
+      <w:pPr>
+        <w:tabs>
+          <w:tab w:val="num" w:pos="5760"/>
+        </w:tabs>
+        <w:ind w:left="5760" w:hanging="360"/>
+      </w:pPr>
+      <w:rPr>
+        <w:rFonts w:ascii="Wingdings" w:hAnsi="Wingdings" w:hint="default"/>
+        <w:sz w:val="20"/>
+      </w:rPr>
+    </w:lvl>
+    <w:lvl w:ilvl="8" w:tentative="1">
+      <w:start w:val="1"/>
+      <w:numFmt w:val="bullet"/>
+      <w:lvlText w:val=""/>
+      <w:lvlJc w:val="left"/>
+      <w:pPr>
+        <w:tabs>
+          <w:tab w:val="num" w:pos="6480"/>
+        </w:tabs>
+        <w:ind w:left="6480" w:hanging="360"/>
+      </w:pPr>
+      <w:rPr>
+        <w:rFonts w:ascii="Wingdings" w:hAnsi="Wingdings" w:hint="default"/>
+        <w:sz w:val="20"/>
+      </w:rPr>
+    </w:lvl>
+  </w:abstractNum>
+  <w:abstractNum w:abstractNumId="4" w15:restartNumberingAfterBreak="0">
+    <w:nsid w:val="3B4B7B65"/>
+    <w:multiLevelType w:val="multilevel"/>
+    <w:tmpl w:val="3440C256"/>
+    <w:lvl w:ilvl="0">
+      <w:start w:val="1"/>
+      <w:numFmt w:val="bullet"/>
+      <w:lvlText w:val=""/>
+      <w:lvlJc w:val="left"/>
+      <w:pPr>
+        <w:tabs>
+          <w:tab w:val="num" w:pos="720"/>
+        </w:tabs>
+        <w:ind w:left="720" w:hanging="360"/>
+      </w:pPr>
+      <w:rPr>
+        <w:rFonts w:ascii="Symbol" w:hAnsi="Symbol" w:hint="default"/>
+        <w:sz w:val="20"/>
+      </w:rPr>
+    </w:lvl>
+    <w:lvl w:ilvl="1">
+      <w:start w:val="1"/>
+      <w:numFmt w:val="bullet"/>
+      <w:lvlText w:val="o"/>
+      <w:lvlJc w:val="left"/>
+      <w:pPr>
+        <w:tabs>
+          <w:tab w:val="num" w:pos="1440"/>
+        </w:tabs>
+        <w:ind w:left="1440" w:hanging="360"/>
+      </w:pPr>
+      <w:rPr>
+        <w:rFonts w:ascii="Courier New" w:hAnsi="Courier New" w:hint="default"/>
+        <w:sz w:val="20"/>
+      </w:rPr>
+    </w:lvl>
+    <w:lvl w:ilvl="2" w:tentative="1">
+      <w:start w:val="1"/>
+      <w:numFmt w:val="bullet"/>
+      <w:lvlText w:val=""/>
+      <w:lvlJc w:val="left"/>
+      <w:pPr>
+        <w:tabs>
+          <w:tab w:val="num" w:pos="2160"/>
+        </w:tabs>
+        <w:ind w:left="2160" w:hanging="360"/>
+      </w:pPr>
+      <w:rPr>
+        <w:rFonts w:ascii="Wingdings" w:hAnsi="Wingdings" w:hint="default"/>
+        <w:sz w:val="20"/>
+      </w:rPr>
+    </w:lvl>
+    <w:lvl w:ilvl="3" w:tentative="1">
+      <w:start w:val="1"/>
+      <w:numFmt w:val="bullet"/>
+      <w:lvlText w:val=""/>
+      <w:lvlJc w:val="left"/>
+      <w:pPr>
+        <w:tabs>
+          <w:tab w:val="num" w:pos="2880"/>
+        </w:tabs>
+        <w:ind w:left="2880" w:hanging="360"/>
+      </w:pPr>
+      <w:rPr>
+        <w:rFonts w:ascii="Wingdings" w:hAnsi="Wingdings" w:hint="default"/>
+        <w:sz w:val="20"/>
+      </w:rPr>
+    </w:lvl>
+    <w:lvl w:ilvl="4" w:tentative="1">
+      <w:start w:val="1"/>
+      <w:numFmt w:val="bullet"/>
+      <w:lvlText w:val=""/>
+      <w:lvlJc w:val="left"/>
+      <w:pPr>
+        <w:tabs>
+          <w:tab w:val="num" w:pos="3600"/>
+        </w:tabs>
+        <w:ind w:left="3600" w:hanging="360"/>
+      </w:pPr>
+      <w:rPr>
+        <w:rFonts w:ascii="Wingdings" w:hAnsi="Wingdings" w:hint="default"/>
+        <w:sz w:val="20"/>
+      </w:rPr>
+    </w:lvl>
+    <w:lvl w:ilvl="5" w:tentative="1">
+      <w:start w:val="1"/>
+      <w:numFmt w:val="bullet"/>
+      <w:lvlText w:val=""/>
+      <w:lvlJc w:val="left"/>
+      <w:pPr>
+        <w:tabs>
+          <w:tab w:val="num" w:pos="4320"/>
+        </w:tabs>
+        <w:ind w:left="4320" w:hanging="360"/>
+      </w:pPr>
+      <w:rPr>
+        <w:rFonts w:ascii="Wingdings" w:hAnsi="Wingdings" w:hint="default"/>
+        <w:sz w:val="20"/>
+      </w:rPr>
+    </w:lvl>
+    <w:lvl w:ilvl="6" w:tentative="1">
+      <w:start w:val="1"/>
+      <w:numFmt w:val="bullet"/>
+      <w:lvlText w:val=""/>
+      <w:lvlJc w:val="left"/>
+      <w:pPr>
+        <w:tabs>
+          <w:tab w:val="num" w:pos="5040"/>
+        </w:tabs>
+        <w:ind w:left="5040" w:hanging="360"/>
+      </w:pPr>
+      <w:rPr>
+        <w:rFonts w:ascii="Wingdings" w:hAnsi="Wingdings" w:hint="default"/>
+        <w:sz w:val="20"/>
+      </w:rPr>
+    </w:lvl>
+    <w:lvl w:ilvl="7" w:tentative="1">
+      <w:start w:val="1"/>
+      <w:numFmt w:val="bullet"/>
+      <w:lvlText w:val=""/>
+      <w:lvlJc w:val="left"/>
+      <w:pPr>
+        <w:tabs>
+          <w:tab w:val="num" w:pos="5760"/>
+        </w:tabs>
+        <w:ind w:left="5760" w:hanging="360"/>
+      </w:pPr>
+      <w:rPr>
+        <w:rFonts w:ascii="Wingdings" w:hAnsi="Wingdings" w:hint="default"/>
+        <w:sz w:val="20"/>
+      </w:rPr>
+    </w:lvl>
+    <w:lvl w:ilvl="8" w:tentative="1">
+      <w:start w:val="1"/>
+      <w:numFmt w:val="bullet"/>
+      <w:lvlText w:val=""/>
+      <w:lvlJc w:val="left"/>
+      <w:pPr>
+        <w:tabs>
+          <w:tab w:val="num" w:pos="6480"/>
+        </w:tabs>
+        <w:ind w:left="6480" w:hanging="360"/>
+      </w:pPr>
+      <w:rPr>
+        <w:rFonts w:ascii="Wingdings" w:hAnsi="Wingdings" w:hint="default"/>
+        <w:sz w:val="20"/>
+      </w:rPr>
+    </w:lvl>
+  </w:abstractNum>
+  <w:abstractNum w:abstractNumId="5" w15:restartNumberingAfterBreak="0">
     <w:nsid w:val="3C664B3E"/>
     <w:multiLevelType w:val="multilevel"/>
     <w:tmpl w:val="945AB4AC"/>
@@ -1023,7 +2831,7 @@
       </w:rPr>
     </w:lvl>
   </w:abstractNum>
-  <w:abstractNum w:abstractNumId="2" w15:restartNumberingAfterBreak="0">
+  <w:abstractNum w:abstractNumId="6" w15:restartNumberingAfterBreak="0">
     <w:nsid w:val="61C51C19"/>
     <w:multiLevelType w:val="multilevel"/>
     <w:tmpl w:val="39EA558C"/>
@@ -1172,7 +2980,7 @@
       </w:rPr>
     </w:lvl>
   </w:abstractNum>
-  <w:abstractNum w:abstractNumId="3" w15:restartNumberingAfterBreak="0">
+  <w:abstractNum w:abstractNumId="7" w15:restartNumberingAfterBreak="0">
     <w:nsid w:val="77C46F71"/>
     <w:multiLevelType w:val="multilevel"/>
     <w:tmpl w:val="2D44EDB6"/>
@@ -1322,16 +3130,28 @@
     </w:lvl>
   </w:abstractNum>
   <w:num w:numId="1">
+    <w:abstractNumId w:val="7"/>
+  </w:num>
+  <w:num w:numId="2">
+    <w:abstractNumId w:val="1"/>
+  </w:num>
+  <w:num w:numId="3">
+    <w:abstractNumId w:val="5"/>
+  </w:num>
+  <w:num w:numId="4">
+    <w:abstractNumId w:val="6"/>
+  </w:num>
+  <w:num w:numId="5">
+    <w:abstractNumId w:val="2"/>
+  </w:num>
+  <w:num w:numId="6">
     <w:abstractNumId w:val="3"/>
   </w:num>
-  <w:num w:numId="2">
+  <w:num w:numId="7">
+    <w:abstractNumId w:val="4"/>
+  </w:num>
+  <w:num w:numId="8">
     <w:abstractNumId w:val="0"/>
-  </w:num>
-  <w:num w:numId="3">
-    <w:abstractNumId w:val="1"/>
-  </w:num>
-  <w:num w:numId="4">
-    <w:abstractNumId w:val="2"/>
   </w:num>
 </w:numbering>
 </file>
@@ -1773,6 +3593,17 @@
       <w:lang w:eastAsia="en-GB"/>
     </w:rPr>
   </w:style>
+  <w:style w:type="character" w:styleId="Hyperlink">
+    <w:name w:val="Hyperlink"/>
+    <w:basedOn w:val="DefaultParagraphFont"/>
+    <w:uiPriority w:val="99"/>
+    <w:unhideWhenUsed/>
+    <w:rsid w:val="00E103C5"/>
+    <w:rPr>
+      <w:color w:val="0000FF"/>
+      <w:u w:val="single"/>
+    </w:rPr>
+  </w:style>
 </w:styles>
 </file>
 

</xml_diff>